<commit_message>
DB,Modell es a program atalakitasa
</commit_message>
<xml_diff>
--- a/Kerdesek.docx
+++ b/Kerdesek.docx
@@ -75,23 +75,15 @@
           <w:sz w:val="28"/>
           <w:szCs w:val="28"/>
         </w:rPr>
-        <w:t>A TabcontrolView-ban a Tabcontrol magassaga</w:t>
-      </w:r>
-      <w:r>
-        <w:rPr>
-          <w:rFonts w:cstheme="minorHAnsi"/>
-          <w:sz w:val="28"/>
-          <w:szCs w:val="28"/>
-        </w:rPr>
-        <w:t xml:space="preserve"> miatt a MyProfile-nak es a Log</w:t>
-      </w:r>
-      <w:r>
-        <w:rPr>
-          <w:rFonts w:cstheme="minorHAnsi"/>
-          <w:sz w:val="28"/>
-          <w:szCs w:val="28"/>
-        </w:rPr>
-        <w:t>out-nak csak a tetejere lehet kattintani...</w:t>
+        <w:t>User update eseten ne szedjuk-e ki a UserManagement-nel a Update lehetoseget es igy csak a MyProfile-nal lehetne modositani a User adatait</w:t>
+      </w:r>
+      <w:r>
+        <w:rPr>
+          <w:rFonts w:cstheme="minorHAnsi"/>
+          <w:sz w:val="28"/>
+          <w:szCs w:val="28"/>
+        </w:rPr>
+        <w:t>?</w:t>
       </w:r>
     </w:p>
     <w:p>
@@ -113,7 +105,23 @@
           <w:sz w:val="28"/>
           <w:szCs w:val="28"/>
         </w:rPr>
-        <w:t>User update eseten ne szedjuk-e ki a UserManagement-nel a Update lehetoseget es igy csak a MyProfile-nal lehetne modositani a User adatait</w:t>
+        <w:t>Legyen-e a Statushoz egy feltetel, h c</w:t>
+      </w:r>
+      <w:r>
+        <w:rPr>
+          <w:rFonts w:cstheme="minorHAnsi"/>
+          <w:sz w:val="28"/>
+          <w:szCs w:val="28"/>
+        </w:rPr>
+        <w:t>sak akkor lehet InProgress-be va</w:t>
+      </w:r>
+      <w:r>
+        <w:rPr>
+          <w:rFonts w:cstheme="minorHAnsi"/>
+          <w:sz w:val="28"/>
+          <w:szCs w:val="28"/>
+        </w:rPr>
+        <w:t>gy Done-ba rakni, ha van mar legalabb 1 record</w:t>
       </w:r>
       <w:r>
         <w:rPr>
@@ -122,6 +130,14 @@
           <w:szCs w:val="28"/>
         </w:rPr>
         <w:t>?</w:t>
+      </w:r>
+      <w:r>
+        <w:rPr>
+          <w:rFonts w:cstheme="minorHAnsi"/>
+          <w:sz w:val="28"/>
+          <w:szCs w:val="28"/>
+        </w:rPr>
+        <w:t xml:space="preserve"> Illetve olyan feltetel ha van mar 1 record akkor a taskot nem lehet create-be visszarakni?</w:t>
       </w:r>
     </w:p>
     <w:p>
@@ -143,39 +159,55 @@
           <w:sz w:val="28"/>
           <w:szCs w:val="28"/>
         </w:rPr>
-        <w:t>Legyen-e a Statushoz egy feltetel, h c</w:t>
-      </w:r>
-      <w:r>
-        <w:rPr>
-          <w:rFonts w:cstheme="minorHAnsi"/>
-          <w:sz w:val="28"/>
-          <w:szCs w:val="28"/>
-        </w:rPr>
-        <w:t>sak akkor lehet InProgress-be va</w:t>
-      </w:r>
-      <w:r>
-        <w:rPr>
-          <w:rFonts w:cstheme="minorHAnsi"/>
-          <w:sz w:val="28"/>
-          <w:szCs w:val="28"/>
-        </w:rPr>
-        <w:t>gy Done-ba rakni, ha van mar legalabb 1 record</w:t>
-      </w:r>
-      <w:r>
-        <w:rPr>
-          <w:rFonts w:cstheme="minorHAnsi"/>
-          <w:sz w:val="28"/>
-          <w:szCs w:val="28"/>
-        </w:rPr>
-        <w:t>?</w:t>
-      </w:r>
-      <w:r>
-        <w:rPr>
-          <w:rFonts w:cstheme="minorHAnsi"/>
-          <w:sz w:val="28"/>
-          <w:szCs w:val="28"/>
-        </w:rPr>
-        <w:t xml:space="preserve"> Illetve olyan feltetel ha van mar 1 record akkor a taskot nem lehet create-be visszarakni?</w:t>
+        <w:t>Ha van valami error az IDataError miatt es atmegyek egy masik tabcontrolra vagy view-ba</w:t>
+      </w:r>
+      <w:r>
+        <w:rPr>
+          <w:rFonts w:cstheme="minorHAnsi"/>
+          <w:sz w:val="28"/>
+          <w:szCs w:val="28"/>
+        </w:rPr>
+        <w:t>,</w:t>
+      </w:r>
+      <w:r>
+        <w:rPr>
+          <w:rFonts w:cstheme="minorHAnsi"/>
+          <w:sz w:val="28"/>
+          <w:szCs w:val="28"/>
+        </w:rPr>
+        <w:t xml:space="preserve"> akkor ott marad a piros tegla</w:t>
+      </w:r>
+      <w:r>
+        <w:rPr>
+          <w:rFonts w:cstheme="minorHAnsi"/>
+          <w:sz w:val="28"/>
+          <w:szCs w:val="28"/>
+        </w:rPr>
+        <w:t>l</w:t>
+      </w:r>
+      <w:r>
+        <w:rPr>
+          <w:rFonts w:cstheme="minorHAnsi"/>
+          <w:sz w:val="28"/>
+          <w:szCs w:val="28"/>
+        </w:rPr>
+        <w:t>a</w:t>
+      </w:r>
+      <w:r>
+        <w:rPr>
+          <w:rFonts w:cstheme="minorHAnsi"/>
+          <w:sz w:val="28"/>
+          <w:szCs w:val="28"/>
+        </w:rPr>
+        <w:t>p</w:t>
+      </w:r>
+      <w:r>
+        <w:rPr>
+          <w:rFonts w:cstheme="minorHAnsi"/>
+          <w:sz w:val="28"/>
+          <w:szCs w:val="28"/>
+        </w:rPr>
+        <w:t>...</w:t>
       </w:r>
     </w:p>
     <w:p>
@@ -187,76 +219,6 @@
         </w:numPr>
         <w:rPr>
           <w:rFonts w:cstheme="minorHAnsi"/>
-          <w:sz w:val="28"/>
-          <w:szCs w:val="28"/>
-        </w:rPr>
-      </w:pPr>
-      <w:r>
-        <w:rPr>
-          <w:rFonts w:cstheme="minorHAnsi"/>
-          <w:sz w:val="28"/>
-          <w:szCs w:val="28"/>
-        </w:rPr>
-        <w:t>Ha van valami error az IDataError miatt es atmegyek egy masik tabcontrolra vagy view-ba</w:t>
-      </w:r>
-      <w:r>
-        <w:rPr>
-          <w:rFonts w:cstheme="minorHAnsi"/>
-          <w:sz w:val="28"/>
-          <w:szCs w:val="28"/>
-        </w:rPr>
-        <w:t>,</w:t>
-      </w:r>
-      <w:r>
-        <w:rPr>
-          <w:rFonts w:cstheme="minorHAnsi"/>
-          <w:sz w:val="28"/>
-          <w:szCs w:val="28"/>
-        </w:rPr>
-        <w:t xml:space="preserve"> akkor ott marad a piros tegla</w:t>
-      </w:r>
-      <w:r>
-        <w:rPr>
-          <w:rFonts w:cstheme="minorHAnsi"/>
-          <w:sz w:val="28"/>
-          <w:szCs w:val="28"/>
-        </w:rPr>
-        <w:t>l</w:t>
-      </w:r>
-      <w:r>
-        <w:rPr>
-          <w:rFonts w:cstheme="minorHAnsi"/>
-          <w:sz w:val="28"/>
-          <w:szCs w:val="28"/>
-        </w:rPr>
-        <w:t>a</w:t>
-      </w:r>
-      <w:r>
-        <w:rPr>
-          <w:rFonts w:cstheme="minorHAnsi"/>
-          <w:sz w:val="28"/>
-          <w:szCs w:val="28"/>
-        </w:rPr>
-        <w:t>p</w:t>
-      </w:r>
-      <w:r>
-        <w:rPr>
-          <w:rFonts w:cstheme="minorHAnsi"/>
-          <w:sz w:val="28"/>
-          <w:szCs w:val="28"/>
-        </w:rPr>
-        <w:t>...</w:t>
-      </w:r>
-    </w:p>
-    <w:p>
-      <w:pPr>
-        <w:pStyle w:val="ListParagraph"/>
-        <w:numPr>
-          <w:ilvl w:val="0"/>
-          <w:numId w:val="5"/>
-        </w:numPr>
-        <w:rPr>
-          <w:rFonts w:cstheme="minorHAnsi"/>
           <w:color w:val="000000" w:themeColor="text1"/>
           <w:sz w:val="28"/>
           <w:szCs w:val="28"/>
@@ -380,7 +342,17 @@
           <w:sz w:val="28"/>
           <w:szCs w:val="28"/>
         </w:rPr>
-        <w:t xml:space="preserve">Task/Record/User propertyk pl.: UserProfile miatt a Recordhoz van egy </w:t>
+        <w:t>Task/Record/User propertyk pl.: Use</w:t>
+      </w:r>
+      <w:bookmarkStart w:id="0" w:name="_GoBack"/>
+      <w:bookmarkEnd w:id="0"/>
+      <w:r>
+        <w:rPr>
+          <w:rFonts w:cstheme="minorHAnsi"/>
+          <w:sz w:val="28"/>
+          <w:szCs w:val="28"/>
+        </w:rPr>
+        <w:t xml:space="preserve">rProfile miatt a Recordhoz van egy </w:t>
       </w:r>
       <w:r>
         <w:rPr>
@@ -448,7 +420,21 @@
           <w:rFonts w:cstheme="minorHAnsi"/>
           <w:sz w:val="28"/>
         </w:rPr>
-        <w:t xml:space="preserve"> implementálása a UserProfile(Task) es MyProfile-hoz</w:t>
+        <w:t xml:space="preserve"> implementálása a U</w:t>
+      </w:r>
+      <w:r>
+        <w:rPr>
+          <w:rFonts w:cstheme="minorHAnsi"/>
+          <w:sz w:val="28"/>
+        </w:rPr>
+        <w:t>1</w:t>
+      </w:r>
+      <w:r>
+        <w:rPr>
+          <w:rFonts w:cstheme="minorHAnsi"/>
+          <w:sz w:val="28"/>
+        </w:rPr>
+        <w:t>serProfile(Task) es MyProfile-hoz</w:t>
       </w:r>
     </w:p>
     <w:p>
@@ -482,7 +468,21 @@
           <w:rFonts w:cstheme="minorHAnsi"/>
           <w:sz w:val="28"/>
         </w:rPr>
-        <w:t xml:space="preserve"> (nem sikerult megoldanom)</w:t>
+        <w:t xml:space="preserve"> (nem sikerult</w:t>
+      </w:r>
+      <w:r>
+        <w:rPr>
+          <w:rFonts w:cstheme="minorHAnsi"/>
+          <w:sz w:val="28"/>
+        </w:rPr>
+        <w:t xml:space="preserve"> meg</w:t>
+      </w:r>
+      <w:r>
+        <w:rPr>
+          <w:rFonts w:cstheme="minorHAnsi"/>
+          <w:sz w:val="28"/>
+        </w:rPr>
+        <w:t xml:space="preserve"> megoldanom)</w:t>
       </w:r>
     </w:p>
     <w:p>
@@ -518,14 +518,26 @@
         </w:rPr>
         <w:t xml:space="preserve"> </w:t>
       </w:r>
-      <w:bookmarkStart w:id="0" w:name="_GoBack"/>
-      <w:bookmarkEnd w:id="0"/>
-      <w:r>
-        <w:rPr>
-          <w:rFonts w:cstheme="minorHAnsi"/>
-          <w:sz w:val="28"/>
-        </w:rPr>
-        <w:t>(nem sikerult megoldanom)</w:t>
+      <w:r>
+        <w:rPr>
+          <w:rFonts w:cstheme="minorHAnsi"/>
+          <w:sz w:val="28"/>
+        </w:rPr>
+        <w:t xml:space="preserve">(nem sikerult </w:t>
+      </w:r>
+      <w:r>
+        <w:rPr>
+          <w:rFonts w:cstheme="minorHAnsi"/>
+          <w:sz w:val="28"/>
+        </w:rPr>
+        <w:t xml:space="preserve">meg </w:t>
+      </w:r>
+      <w:r>
+        <w:rPr>
+          <w:rFonts w:cstheme="minorHAnsi"/>
+          <w:sz w:val="28"/>
+        </w:rPr>
+        <w:t>megoldanom)</w:t>
       </w:r>
     </w:p>
     <w:p>
@@ -566,7 +578,21 @@
           <w:rFonts w:cstheme="minorHAnsi"/>
           <w:sz w:val="28"/>
         </w:rPr>
-        <w:t xml:space="preserve"> (nem sikerult megoldanom)</w:t>
+        <w:t xml:space="preserve"> (nem sikerult</w:t>
+      </w:r>
+      <w:r>
+        <w:rPr>
+          <w:rFonts w:cstheme="minorHAnsi"/>
+          <w:sz w:val="28"/>
+        </w:rPr>
+        <w:t xml:space="preserve"> meg</w:t>
+      </w:r>
+      <w:r>
+        <w:rPr>
+          <w:rFonts w:cstheme="minorHAnsi"/>
+          <w:sz w:val="28"/>
+        </w:rPr>
+        <w:t xml:space="preserve"> megoldanom)</w:t>
       </w:r>
     </w:p>
     <w:p>
@@ -617,14 +643,45 @@
           <w:rFonts w:cstheme="minorHAnsi"/>
           <w:sz w:val="28"/>
         </w:rPr>
-        <w:t>DB megbeszelese</w:t>
-      </w:r>
-      <w:r>
-        <w:rPr>
-          <w:rFonts w:cstheme="minorHAnsi"/>
-          <w:sz w:val="28"/>
-        </w:rPr>
-        <w:t>...</w:t>
+        <w:t>Oda-vissza gomb</w:t>
+      </w:r>
+      <w:r>
+        <w:rPr>
+          <w:rFonts w:cstheme="minorHAnsi"/>
+          <w:sz w:val="28"/>
+        </w:rPr>
+        <w:t>(nyilak)</w:t>
+      </w:r>
+    </w:p>
+    <w:p>
+      <w:pPr>
+        <w:pStyle w:val="ListParagraph"/>
+        <w:rPr>
+          <w:rFonts w:cstheme="minorHAnsi"/>
+          <w:sz w:val="28"/>
+        </w:rPr>
+      </w:pPr>
+    </w:p>
+    <w:p>
+      <w:pPr>
+        <w:pStyle w:val="ListParagraph"/>
+        <w:numPr>
+          <w:ilvl w:val="0"/>
+          <w:numId w:val="2"/>
+        </w:numPr>
+        <w:rPr>
+          <w:rFonts w:cstheme="minorHAnsi"/>
+          <w:b/>
+          <w:sz w:val="28"/>
+        </w:rPr>
+      </w:pPr>
+      <w:r>
+        <w:rPr>
+          <w:rFonts w:cstheme="minorHAnsi"/>
+          <w:b/>
+          <w:sz w:val="28"/>
+        </w:rPr>
+        <w:t>Extrak</w:t>
       </w:r>
     </w:p>
     <w:p>
@@ -644,14 +701,35 @@
           <w:rFonts w:cstheme="minorHAnsi"/>
           <w:sz w:val="28"/>
         </w:rPr>
-        <w:t>Admin/User megoldasa</w:t>
-      </w:r>
-      <w:r>
-        <w:rPr>
-          <w:rFonts w:cstheme="minorHAnsi"/>
-          <w:sz w:val="28"/>
-        </w:rPr>
-        <w:t xml:space="preserve"> pl.: Record/Task tablanal admin-nal van user oszlop Usernel meg Hidden lenne,stb</w:t>
+        <w:t>Angol,</w:t>
+      </w:r>
+      <w:r>
+        <w:rPr>
+          <w:rFonts w:cstheme="minorHAnsi"/>
+          <w:sz w:val="28"/>
+        </w:rPr>
+        <w:t xml:space="preserve"> </w:t>
+      </w:r>
+      <w:r>
+        <w:rPr>
+          <w:rFonts w:cstheme="minorHAnsi"/>
+          <w:sz w:val="28"/>
+        </w:rPr>
+        <w:t>magyar</w:t>
+      </w:r>
+      <w:r>
+        <w:rPr>
+          <w:rFonts w:cstheme="minorHAnsi"/>
+          <w:sz w:val="28"/>
+        </w:rPr>
+        <w:t>??</w:t>
+      </w:r>
+      <w:r>
+        <w:rPr>
+          <w:rFonts w:cstheme="minorHAnsi"/>
+          <w:sz w:val="28"/>
+        </w:rPr>
+        <w:t>?</w:t>
       </w:r>
     </w:p>
     <w:p>
@@ -671,195 +749,7 @@
           <w:rFonts w:cstheme="minorHAnsi"/>
           <w:sz w:val="28"/>
         </w:rPr>
-        <w:t>Oda-vissza gomb</w:t>
-      </w:r>
-      <w:r>
-        <w:rPr>
-          <w:rFonts w:cstheme="minorHAnsi"/>
-          <w:sz w:val="28"/>
-        </w:rPr>
-        <w:t>(nyilak)</w:t>
-      </w:r>
-    </w:p>
-    <w:p>
-      <w:pPr>
-        <w:pStyle w:val="ListParagraph"/>
-        <w:rPr>
-          <w:rFonts w:cstheme="minorHAnsi"/>
-          <w:sz w:val="28"/>
-        </w:rPr>
-      </w:pPr>
-    </w:p>
-    <w:p>
-      <w:pPr>
-        <w:pStyle w:val="ListParagraph"/>
-        <w:numPr>
-          <w:ilvl w:val="0"/>
-          <w:numId w:val="2"/>
-        </w:numPr>
-        <w:rPr>
-          <w:rFonts w:cstheme="minorHAnsi"/>
-          <w:b/>
-          <w:sz w:val="28"/>
-        </w:rPr>
-      </w:pPr>
-      <w:r>
-        <w:rPr>
-          <w:rFonts w:cstheme="minorHAnsi"/>
-          <w:b/>
-          <w:sz w:val="28"/>
-        </w:rPr>
-        <w:t>Extrak</w:t>
-      </w:r>
-    </w:p>
-    <w:p>
-      <w:pPr>
-        <w:pStyle w:val="ListParagraph"/>
-        <w:numPr>
-          <w:ilvl w:val="0"/>
-          <w:numId w:val="1"/>
-        </w:numPr>
-        <w:rPr>
-          <w:rFonts w:cstheme="minorHAnsi"/>
-          <w:sz w:val="28"/>
-        </w:rPr>
-      </w:pPr>
-      <w:r>
-        <w:rPr>
-          <w:rFonts w:cstheme="minorHAnsi"/>
-          <w:sz w:val="28"/>
-        </w:rPr>
-        <w:t>Angol,</w:t>
-      </w:r>
-      <w:r>
-        <w:rPr>
-          <w:rFonts w:cstheme="minorHAnsi"/>
-          <w:sz w:val="28"/>
-        </w:rPr>
-        <w:t xml:space="preserve"> </w:t>
-      </w:r>
-      <w:r>
-        <w:rPr>
-          <w:rFonts w:cstheme="minorHAnsi"/>
-          <w:sz w:val="28"/>
-        </w:rPr>
-        <w:t>magyar</w:t>
-      </w:r>
-      <w:r>
-        <w:rPr>
-          <w:rFonts w:cstheme="minorHAnsi"/>
-          <w:sz w:val="28"/>
-        </w:rPr>
-        <w:t>??</w:t>
-      </w:r>
-      <w:r>
-        <w:rPr>
-          <w:rFonts w:cstheme="minorHAnsi"/>
-          <w:sz w:val="28"/>
-        </w:rPr>
-        <w:t>?</w:t>
-      </w:r>
-    </w:p>
-    <w:p>
-      <w:pPr>
-        <w:pStyle w:val="ListParagraph"/>
-        <w:numPr>
-          <w:ilvl w:val="0"/>
-          <w:numId w:val="1"/>
-        </w:numPr>
-        <w:rPr>
-          <w:rFonts w:cstheme="minorHAnsi"/>
-          <w:sz w:val="28"/>
-        </w:rPr>
-      </w:pPr>
-      <w:r>
-        <w:rPr>
-          <w:rFonts w:cstheme="minorHAnsi"/>
-          <w:sz w:val="28"/>
-        </w:rPr>
         <w:t>Expander/Statusbar/Feedback??</w:t>
-      </w:r>
-      <w:r>
-        <w:rPr>
-          <w:rFonts w:cstheme="minorHAnsi"/>
-          <w:sz w:val="28"/>
-        </w:rPr>
-        <w:t>?</w:t>
-      </w:r>
-    </w:p>
-    <w:p>
-      <w:pPr>
-        <w:pStyle w:val="ListParagraph"/>
-        <w:numPr>
-          <w:ilvl w:val="0"/>
-          <w:numId w:val="1"/>
-        </w:numPr>
-        <w:rPr>
-          <w:rFonts w:cstheme="minorHAnsi"/>
-          <w:sz w:val="28"/>
-        </w:rPr>
-      </w:pPr>
-      <w:r>
-        <w:rPr>
-          <w:rFonts w:cstheme="minorHAnsi"/>
-          <w:sz w:val="28"/>
-        </w:rPr>
-        <w:t>Notification</w:t>
-      </w:r>
-      <w:r>
-        <w:rPr>
-          <w:rFonts w:cstheme="minorHAnsi"/>
-          <w:sz w:val="28"/>
-        </w:rPr>
-        <w:t xml:space="preserve"> uzenet</w:t>
-      </w:r>
-      <w:r>
-        <w:rPr>
-          <w:rFonts w:cstheme="minorHAnsi"/>
-          <w:sz w:val="28"/>
-        </w:rPr>
-        <w:t xml:space="preserve"> vagy email ha uj taskot kapsz??</w:t>
-      </w:r>
-      <w:r>
-        <w:rPr>
-          <w:rFonts w:cstheme="minorHAnsi"/>
-          <w:sz w:val="28"/>
-        </w:rPr>
-        <w:t>?</w:t>
-      </w:r>
-    </w:p>
-    <w:p>
-      <w:pPr>
-        <w:pStyle w:val="ListParagraph"/>
-        <w:numPr>
-          <w:ilvl w:val="0"/>
-          <w:numId w:val="1"/>
-        </w:numPr>
-        <w:rPr>
-          <w:rFonts w:cstheme="minorHAnsi"/>
-          <w:sz w:val="28"/>
-        </w:rPr>
-      </w:pPr>
-      <w:r>
-        <w:rPr>
-          <w:rFonts w:cstheme="minorHAnsi"/>
-          <w:sz w:val="28"/>
-        </w:rPr>
-        <w:t>Uzenetek</w:t>
-      </w:r>
-      <w:r>
-        <w:rPr>
-          <w:rFonts w:cstheme="minorHAnsi"/>
-          <w:sz w:val="28"/>
-        </w:rPr>
-        <w:t xml:space="preserve"> egymas kozt</w:t>
-      </w:r>
-      <w:r>
-        <w:rPr>
-          <w:rFonts w:cstheme="minorHAnsi"/>
-          <w:sz w:val="28"/>
-        </w:rPr>
-        <w:t>??</w:t>
       </w:r>
       <w:r>
         <w:rPr>

</xml_diff>

<commit_message>
ValidateStatus a taskview-hoz, dolgozo eseten delete disable-se task es user listanal
</commit_message>
<xml_diff>
--- a/Kerdesek.docx
+++ b/Kerdesek.docx
@@ -75,15 +75,7 @@
           <w:sz w:val="28"/>
           <w:szCs w:val="28"/>
         </w:rPr>
-        <w:t>User update eseten ne szedjuk-e ki a UserManagement-nel a Update lehetoseget es igy csak a MyProfile-nal lehetne modositani a User adatait</w:t>
-      </w:r>
-      <w:r>
-        <w:rPr>
-          <w:rFonts w:cstheme="minorHAnsi"/>
-          <w:sz w:val="28"/>
-          <w:szCs w:val="28"/>
-        </w:rPr>
-        <w:t>?</w:t>
+        <w:t>ListRecords/ListTasks eseten a ManagementViewModel valtozojat nem latja pl.: ha beakarom allitani a user oszlop visibility-jet</w:t>
       </w:r>
     </w:p>
     <w:p>
@@ -105,39 +97,39 @@
           <w:sz w:val="28"/>
           <w:szCs w:val="28"/>
         </w:rPr>
-        <w:t>Legyen-e a Statushoz egy feltetel, h c</w:t>
-      </w:r>
-      <w:r>
-        <w:rPr>
-          <w:rFonts w:cstheme="minorHAnsi"/>
-          <w:sz w:val="28"/>
-          <w:szCs w:val="28"/>
-        </w:rPr>
-        <w:t>sak akkor lehet InProgress-be va</w:t>
-      </w:r>
-      <w:r>
-        <w:rPr>
-          <w:rFonts w:cstheme="minorHAnsi"/>
-          <w:sz w:val="28"/>
-          <w:szCs w:val="28"/>
-        </w:rPr>
-        <w:t>gy Done-ba rakni, ha van mar legalabb 1 record</w:t>
-      </w:r>
-      <w:r>
-        <w:rPr>
-          <w:rFonts w:cstheme="minorHAnsi"/>
-          <w:sz w:val="28"/>
-          <w:szCs w:val="28"/>
-        </w:rPr>
-        <w:t>?</w:t>
-      </w:r>
-      <w:r>
-        <w:rPr>
-          <w:rFonts w:cstheme="minorHAnsi"/>
-          <w:sz w:val="28"/>
-          <w:szCs w:val="28"/>
-        </w:rPr>
-        <w:t xml:space="preserve"> Illetve olyan feltetel ha van mar 1 record akkor a taskot nem lehet create-be visszarakni?</w:t>
+        <w:t xml:space="preserve">Megoldani az ha dolgozo van akkor bal klikk eseten ne is jojjon fel a </w:t>
+      </w:r>
+      <w:r>
+        <w:rPr>
+          <w:rFonts w:cstheme="minorHAnsi"/>
+          <w:sz w:val="28"/>
+          <w:szCs w:val="28"/>
+        </w:rPr>
+        <w:t xml:space="preserve">delete lehetoseg(most </w:t>
+      </w:r>
+      <w:r>
+        <w:rPr>
+          <w:rFonts w:cstheme="minorHAnsi"/>
+          <w:sz w:val="28"/>
+          <w:szCs w:val="28"/>
+        </w:rPr>
+        <w:t>disabled</w:t>
+      </w:r>
+      <w:r>
+        <w:rPr>
+          <w:rFonts w:cstheme="minorHAnsi"/>
+          <w:sz w:val="28"/>
+          <w:szCs w:val="28"/>
+        </w:rPr>
+        <w:t>kent</w:t>
+      </w:r>
+      <w:r>
+        <w:rPr>
+          <w:rFonts w:cstheme="minorHAnsi"/>
+          <w:sz w:val="28"/>
+          <w:szCs w:val="28"/>
+        </w:rPr>
+        <w:t xml:space="preserve"> a command feltetel miatt)</w:t>
       </w:r>
     </w:p>
     <w:p>
@@ -159,55 +151,15 @@
           <w:sz w:val="28"/>
           <w:szCs w:val="28"/>
         </w:rPr>
-        <w:t>Ha van valami error az IDataError miatt es atmegyek egy masik tabcontrolra vagy view-ba</w:t>
-      </w:r>
-      <w:r>
-        <w:rPr>
-          <w:rFonts w:cstheme="minorHAnsi"/>
-          <w:sz w:val="28"/>
-          <w:szCs w:val="28"/>
-        </w:rPr>
-        <w:t>,</w:t>
-      </w:r>
-      <w:r>
-        <w:rPr>
-          <w:rFonts w:cstheme="minorHAnsi"/>
-          <w:sz w:val="28"/>
-          <w:szCs w:val="28"/>
-        </w:rPr>
-        <w:t xml:space="preserve"> akkor ott marad a piros tegla</w:t>
-      </w:r>
-      <w:r>
-        <w:rPr>
-          <w:rFonts w:cstheme="minorHAnsi"/>
-          <w:sz w:val="28"/>
-          <w:szCs w:val="28"/>
-        </w:rPr>
-        <w:t>l</w:t>
-      </w:r>
-      <w:r>
-        <w:rPr>
-          <w:rFonts w:cstheme="minorHAnsi"/>
-          <w:sz w:val="28"/>
-          <w:szCs w:val="28"/>
-        </w:rPr>
-        <w:t>a</w:t>
-      </w:r>
-      <w:r>
-        <w:rPr>
-          <w:rFonts w:cstheme="minorHAnsi"/>
-          <w:sz w:val="28"/>
-          <w:szCs w:val="28"/>
-        </w:rPr>
-        <w:t>p</w:t>
-      </w:r>
-      <w:r>
-        <w:rPr>
-          <w:rFonts w:cstheme="minorHAnsi"/>
-          <w:sz w:val="28"/>
-          <w:szCs w:val="28"/>
-        </w:rPr>
-        <w:t>...</w:t>
+        <w:t>User update eseten ne szedjuk-e ki a UserManagement-nel a Update lehetoseget es igy csak a MyProfile-nal lehetne modositani a User adatait</w:t>
+      </w:r>
+      <w:r>
+        <w:rPr>
+          <w:rFonts w:cstheme="minorHAnsi"/>
+          <w:sz w:val="28"/>
+          <w:szCs w:val="28"/>
+        </w:rPr>
+        <w:t>?</w:t>
       </w:r>
     </w:p>
     <w:p>
@@ -219,6 +171,192 @@
         </w:numPr>
         <w:rPr>
           <w:rFonts w:cstheme="minorHAnsi"/>
+          <w:sz w:val="28"/>
+          <w:szCs w:val="28"/>
+        </w:rPr>
+      </w:pPr>
+      <w:r>
+        <w:rPr>
+          <w:rFonts w:cstheme="minorHAnsi"/>
+          <w:sz w:val="28"/>
+          <w:szCs w:val="28"/>
+        </w:rPr>
+        <w:t>Legyen-e a Statushoz egy feltetel, h c</w:t>
+      </w:r>
+      <w:r>
+        <w:rPr>
+          <w:rFonts w:cstheme="minorHAnsi"/>
+          <w:sz w:val="28"/>
+          <w:szCs w:val="28"/>
+        </w:rPr>
+        <w:t>sak akkor lehet InProgress-be va</w:t>
+      </w:r>
+      <w:r>
+        <w:rPr>
+          <w:rFonts w:cstheme="minorHAnsi"/>
+          <w:sz w:val="28"/>
+          <w:szCs w:val="28"/>
+        </w:rPr>
+        <w:t>gy Done-ba rakni, ha van mar legalabb 1 record</w:t>
+      </w:r>
+      <w:r>
+        <w:rPr>
+          <w:rFonts w:cstheme="minorHAnsi"/>
+          <w:sz w:val="28"/>
+          <w:szCs w:val="28"/>
+        </w:rPr>
+        <w:t>?</w:t>
+      </w:r>
+      <w:r>
+        <w:rPr>
+          <w:rFonts w:cstheme="minorHAnsi"/>
+          <w:sz w:val="28"/>
+          <w:szCs w:val="28"/>
+        </w:rPr>
+        <w:t xml:space="preserve"> Illetve olyan feltetel ha van mar 1 record akkor a taskot nem lehet create-be visszarakni?</w:t>
+      </w:r>
+    </w:p>
+    <w:p>
+      <w:pPr>
+        <w:pStyle w:val="ListParagraph"/>
+        <w:numPr>
+          <w:ilvl w:val="1"/>
+          <w:numId w:val="5"/>
+        </w:numPr>
+        <w:rPr>
+          <w:rFonts w:cstheme="minorHAnsi"/>
+          <w:sz w:val="28"/>
+          <w:szCs w:val="28"/>
+        </w:rPr>
+      </w:pPr>
+      <w:r>
+        <w:rPr>
+          <w:rFonts w:cstheme="minorHAnsi"/>
+          <w:sz w:val="28"/>
+          <w:szCs w:val="28"/>
+        </w:rPr>
+        <w:t xml:space="preserve">TaskView Status a </w:t>
+      </w:r>
+      <w:r>
+        <w:rPr>
+          <w:rFonts w:cstheme="minorHAnsi"/>
+          <w:sz w:val="28"/>
+          <w:szCs w:val="28"/>
+        </w:rPr>
+        <w:t>ValidateStatus</w:t>
+      </w:r>
+      <w:r>
+        <w:rPr>
+          <w:rFonts w:cstheme="minorHAnsi"/>
+          <w:sz w:val="28"/>
+          <w:szCs w:val="28"/>
+        </w:rPr>
+        <w:t xml:space="preserve"> </w:t>
+      </w:r>
+      <w:r>
+        <w:rPr>
+          <w:rFonts w:cstheme="minorHAnsi"/>
+          <w:sz w:val="28"/>
+        </w:rPr>
+        <w:t>IDataErro</w:t>
+      </w:r>
+      <w:r>
+        <w:rPr>
+          <w:rFonts w:cstheme="minorHAnsi"/>
+          <w:sz w:val="28"/>
+        </w:rPr>
+        <w:t>r</w:t>
+      </w:r>
+      <w:bookmarkStart w:id="0" w:name="_GoBack"/>
+      <w:bookmarkEnd w:id="0"/>
+      <w:r>
+        <w:rPr>
+          <w:rFonts w:cstheme="minorHAnsi"/>
+          <w:sz w:val="28"/>
+          <w:szCs w:val="28"/>
+        </w:rPr>
+        <w:t>-jat nem mutatja</w:t>
+      </w:r>
+    </w:p>
+    <w:p>
+      <w:pPr>
+        <w:pStyle w:val="ListParagraph"/>
+        <w:numPr>
+          <w:ilvl w:val="0"/>
+          <w:numId w:val="5"/>
+        </w:numPr>
+        <w:rPr>
+          <w:rFonts w:cstheme="minorHAnsi"/>
+          <w:sz w:val="28"/>
+          <w:szCs w:val="28"/>
+        </w:rPr>
+      </w:pPr>
+      <w:r>
+        <w:rPr>
+          <w:rFonts w:cstheme="minorHAnsi"/>
+          <w:sz w:val="28"/>
+          <w:szCs w:val="28"/>
+        </w:rPr>
+        <w:t>Ha van valami error az IDataError miatt es atmegyek egy masik tabcontrolra vagy view-ba</w:t>
+      </w:r>
+      <w:r>
+        <w:rPr>
+          <w:rFonts w:cstheme="minorHAnsi"/>
+          <w:sz w:val="28"/>
+          <w:szCs w:val="28"/>
+        </w:rPr>
+        <w:t>,</w:t>
+      </w:r>
+      <w:r>
+        <w:rPr>
+          <w:rFonts w:cstheme="minorHAnsi"/>
+          <w:sz w:val="28"/>
+          <w:szCs w:val="28"/>
+        </w:rPr>
+        <w:t xml:space="preserve"> akkor ott marad a piros tegla</w:t>
+      </w:r>
+      <w:r>
+        <w:rPr>
+          <w:rFonts w:cstheme="minorHAnsi"/>
+          <w:sz w:val="28"/>
+          <w:szCs w:val="28"/>
+        </w:rPr>
+        <w:t>l</w:t>
+      </w:r>
+      <w:r>
+        <w:rPr>
+          <w:rFonts w:cstheme="minorHAnsi"/>
+          <w:sz w:val="28"/>
+          <w:szCs w:val="28"/>
+        </w:rPr>
+        <w:t>a</w:t>
+      </w:r>
+      <w:r>
+        <w:rPr>
+          <w:rFonts w:cstheme="minorHAnsi"/>
+          <w:sz w:val="28"/>
+          <w:szCs w:val="28"/>
+        </w:rPr>
+        <w:t>p</w:t>
+      </w:r>
+      <w:r>
+        <w:rPr>
+          <w:rFonts w:cstheme="minorHAnsi"/>
+          <w:sz w:val="28"/>
+          <w:szCs w:val="28"/>
+        </w:rPr>
+        <w:t>...</w:t>
+      </w:r>
+    </w:p>
+    <w:p>
+      <w:pPr>
+        <w:pStyle w:val="ListParagraph"/>
+        <w:numPr>
+          <w:ilvl w:val="0"/>
+          <w:numId w:val="5"/>
+        </w:numPr>
+        <w:rPr>
+          <w:rFonts w:cstheme="minorHAnsi"/>
           <w:color w:val="000000" w:themeColor="text1"/>
           <w:sz w:val="28"/>
           <w:szCs w:val="28"/>
@@ -342,17 +480,7 @@
           <w:sz w:val="28"/>
           <w:szCs w:val="28"/>
         </w:rPr>
-        <w:t>Task/Record/User propertyk pl.: Use</w:t>
-      </w:r>
-      <w:bookmarkStart w:id="0" w:name="_GoBack"/>
-      <w:bookmarkEnd w:id="0"/>
-      <w:r>
-        <w:rPr>
-          <w:rFonts w:cstheme="minorHAnsi"/>
-          <w:sz w:val="28"/>
-          <w:szCs w:val="28"/>
-        </w:rPr>
-        <w:t xml:space="preserve">rProfile miatt a Recordhoz van egy </w:t>
+        <w:t xml:space="preserve">Task/Record/User propertyk pl.: UserProfile miatt a Recordhoz van egy </w:t>
       </w:r>
       <w:r>
         <w:rPr>
@@ -420,21 +548,7 @@
           <w:rFonts w:cstheme="minorHAnsi"/>
           <w:sz w:val="28"/>
         </w:rPr>
-        <w:t xml:space="preserve"> implementálása a U</w:t>
-      </w:r>
-      <w:r>
-        <w:rPr>
-          <w:rFonts w:cstheme="minorHAnsi"/>
-          <w:sz w:val="28"/>
-        </w:rPr>
-        <w:t>1</w:t>
-      </w:r>
-      <w:r>
-        <w:rPr>
-          <w:rFonts w:cstheme="minorHAnsi"/>
-          <w:sz w:val="28"/>
-        </w:rPr>
-        <w:t>serProfile(Task) es MyProfile-hoz</w:t>
+        <w:t xml:space="preserve"> implementálása a UserProfile(Task) es MyProfile-hoz</w:t>
       </w:r>
     </w:p>
     <w:p>
@@ -1013,7 +1127,7 @@
         <w:rFonts w:ascii="Symbol" w:hAnsi="Symbol" w:hint="default"/>
       </w:rPr>
     </w:lvl>
-    <w:lvl w:ilvl="1" w:tplc="040E0003" w:tentative="1">
+    <w:lvl w:ilvl="1" w:tplc="040E0003">
       <w:start w:val="1"/>
       <w:numFmt w:val="bullet"/>
       <w:lvlText w:val="o"/>

</xml_diff>

<commit_message>
ListRecordsView es ListTasksView a User oszlop visibility megoldasa
</commit_message>
<xml_diff>
--- a/Kerdesek.docx
+++ b/Kerdesek.docx
@@ -75,7 +75,65 @@
           <w:sz w:val="28"/>
           <w:szCs w:val="28"/>
         </w:rPr>
-        <w:t>ListRecords/ListTasks eseten a ManagementViewModel valtozojat nem latja pl.: ha beakarom allitani a user oszlop visibility-jet</w:t>
+        <w:t>Megoldani az</w:t>
+      </w:r>
+      <w:r>
+        <w:rPr>
+          <w:rFonts w:cstheme="minorHAnsi"/>
+          <w:sz w:val="28"/>
+          <w:szCs w:val="28"/>
+        </w:rPr>
+        <w:t>t</w:t>
+      </w:r>
+      <w:r>
+        <w:rPr>
+          <w:rFonts w:cstheme="minorHAnsi"/>
+          <w:sz w:val="28"/>
+          <w:szCs w:val="28"/>
+        </w:rPr>
+        <w:t xml:space="preserve"> ha dolgozo van akkor bal klikk eseten ne is jojjon fel a </w:t>
+      </w:r>
+      <w:r>
+        <w:rPr>
+          <w:rFonts w:cstheme="minorHAnsi"/>
+          <w:sz w:val="28"/>
+          <w:szCs w:val="28"/>
+        </w:rPr>
+        <w:t>D</w:t>
+      </w:r>
+      <w:bookmarkStart w:id="0" w:name="_GoBack"/>
+      <w:bookmarkEnd w:id="0"/>
+      <w:r>
+        <w:rPr>
+          <w:rFonts w:cstheme="minorHAnsi"/>
+          <w:sz w:val="28"/>
+          <w:szCs w:val="28"/>
+        </w:rPr>
+        <w:t xml:space="preserve">elete lehetoseg(most </w:t>
+      </w:r>
+      <w:r>
+        <w:rPr>
+          <w:rFonts w:cstheme="minorHAnsi"/>
+          <w:sz w:val="28"/>
+          <w:szCs w:val="28"/>
+        </w:rPr>
+        <w:t>disabled</w:t>
+      </w:r>
+      <w:r>
+        <w:rPr>
+          <w:rFonts w:cstheme="minorHAnsi"/>
+          <w:sz w:val="28"/>
+          <w:szCs w:val="28"/>
+        </w:rPr>
+        <w:t>kent</w:t>
+      </w:r>
+      <w:r>
+        <w:rPr>
+          <w:rFonts w:cstheme="minorHAnsi"/>
+          <w:sz w:val="28"/>
+          <w:szCs w:val="28"/>
+        </w:rPr>
+        <w:t xml:space="preserve"> a command feltetel miatt)</w:t>
       </w:r>
     </w:p>
     <w:p>
@@ -97,39 +155,55 @@
           <w:sz w:val="28"/>
           <w:szCs w:val="28"/>
         </w:rPr>
-        <w:t xml:space="preserve">Megoldani az ha dolgozo van akkor bal klikk eseten ne is jojjon fel a </w:t>
-      </w:r>
-      <w:r>
-        <w:rPr>
-          <w:rFonts w:cstheme="minorHAnsi"/>
-          <w:sz w:val="28"/>
-          <w:szCs w:val="28"/>
-        </w:rPr>
-        <w:t xml:space="preserve">delete lehetoseg(most </w:t>
-      </w:r>
-      <w:r>
-        <w:rPr>
-          <w:rFonts w:cstheme="minorHAnsi"/>
-          <w:sz w:val="28"/>
-          <w:szCs w:val="28"/>
-        </w:rPr>
-        <w:t>disabled</w:t>
-      </w:r>
-      <w:r>
-        <w:rPr>
-          <w:rFonts w:cstheme="minorHAnsi"/>
-          <w:sz w:val="28"/>
-          <w:szCs w:val="28"/>
-        </w:rPr>
-        <w:t>kent</w:t>
-      </w:r>
-      <w:r>
-        <w:rPr>
-          <w:rFonts w:cstheme="minorHAnsi"/>
-          <w:sz w:val="28"/>
-          <w:szCs w:val="28"/>
-        </w:rPr>
-        <w:t xml:space="preserve"> a command feltetel miatt)</w:t>
+        <w:t>Ha van valami error az IDataError miatt es atmegyek egy masik tabcontrolra vagy view-ba</w:t>
+      </w:r>
+      <w:r>
+        <w:rPr>
+          <w:rFonts w:cstheme="minorHAnsi"/>
+          <w:sz w:val="28"/>
+          <w:szCs w:val="28"/>
+        </w:rPr>
+        <w:t>,</w:t>
+      </w:r>
+      <w:r>
+        <w:rPr>
+          <w:rFonts w:cstheme="minorHAnsi"/>
+          <w:sz w:val="28"/>
+          <w:szCs w:val="28"/>
+        </w:rPr>
+        <w:t xml:space="preserve"> akkor ott marad a piros tegla</w:t>
+      </w:r>
+      <w:r>
+        <w:rPr>
+          <w:rFonts w:cstheme="minorHAnsi"/>
+          <w:sz w:val="28"/>
+          <w:szCs w:val="28"/>
+        </w:rPr>
+        <w:t>l</w:t>
+      </w:r>
+      <w:r>
+        <w:rPr>
+          <w:rFonts w:cstheme="minorHAnsi"/>
+          <w:sz w:val="28"/>
+          <w:szCs w:val="28"/>
+        </w:rPr>
+        <w:t>a</w:t>
+      </w:r>
+      <w:r>
+        <w:rPr>
+          <w:rFonts w:cstheme="minorHAnsi"/>
+          <w:sz w:val="28"/>
+          <w:szCs w:val="28"/>
+        </w:rPr>
+        <w:t>p</w:t>
+      </w:r>
+      <w:r>
+        <w:rPr>
+          <w:rFonts w:cstheme="minorHAnsi"/>
+          <w:sz w:val="28"/>
+          <w:szCs w:val="28"/>
+        </w:rPr>
+        <w:t>...</w:t>
       </w:r>
     </w:p>
     <w:p>
@@ -141,222 +215,6 @@
         </w:numPr>
         <w:rPr>
           <w:rFonts w:cstheme="minorHAnsi"/>
-          <w:sz w:val="28"/>
-          <w:szCs w:val="28"/>
-        </w:rPr>
-      </w:pPr>
-      <w:r>
-        <w:rPr>
-          <w:rFonts w:cstheme="minorHAnsi"/>
-          <w:sz w:val="28"/>
-          <w:szCs w:val="28"/>
-        </w:rPr>
-        <w:t>User update eseten ne szedjuk-e ki a UserManagement-nel a Update lehetoseget es igy csak a MyProfile-nal lehetne modositani a User adatait</w:t>
-      </w:r>
-      <w:r>
-        <w:rPr>
-          <w:rFonts w:cstheme="minorHAnsi"/>
-          <w:sz w:val="28"/>
-          <w:szCs w:val="28"/>
-        </w:rPr>
-        <w:t>?</w:t>
-      </w:r>
-    </w:p>
-    <w:p>
-      <w:pPr>
-        <w:pStyle w:val="ListParagraph"/>
-        <w:numPr>
-          <w:ilvl w:val="0"/>
-          <w:numId w:val="5"/>
-        </w:numPr>
-        <w:rPr>
-          <w:rFonts w:cstheme="minorHAnsi"/>
-          <w:sz w:val="28"/>
-          <w:szCs w:val="28"/>
-        </w:rPr>
-      </w:pPr>
-      <w:r>
-        <w:rPr>
-          <w:rFonts w:cstheme="minorHAnsi"/>
-          <w:sz w:val="28"/>
-          <w:szCs w:val="28"/>
-        </w:rPr>
-        <w:t>Legyen-e a Statushoz egy feltetel, h c</w:t>
-      </w:r>
-      <w:r>
-        <w:rPr>
-          <w:rFonts w:cstheme="minorHAnsi"/>
-          <w:sz w:val="28"/>
-          <w:szCs w:val="28"/>
-        </w:rPr>
-        <w:t>sak akkor lehet InProgress-be va</w:t>
-      </w:r>
-      <w:r>
-        <w:rPr>
-          <w:rFonts w:cstheme="minorHAnsi"/>
-          <w:sz w:val="28"/>
-          <w:szCs w:val="28"/>
-        </w:rPr>
-        <w:t>gy Done-ba rakni, ha van mar legalabb 1 record</w:t>
-      </w:r>
-      <w:r>
-        <w:rPr>
-          <w:rFonts w:cstheme="minorHAnsi"/>
-          <w:sz w:val="28"/>
-          <w:szCs w:val="28"/>
-        </w:rPr>
-        <w:t>?</w:t>
-      </w:r>
-      <w:r>
-        <w:rPr>
-          <w:rFonts w:cstheme="minorHAnsi"/>
-          <w:sz w:val="28"/>
-          <w:szCs w:val="28"/>
-        </w:rPr>
-        <w:t xml:space="preserve"> Illetve olyan feltetel ha van mar 1 record akkor a taskot nem lehet create-be visszarakni?</w:t>
-      </w:r>
-    </w:p>
-    <w:p>
-      <w:pPr>
-        <w:pStyle w:val="ListParagraph"/>
-        <w:numPr>
-          <w:ilvl w:val="1"/>
-          <w:numId w:val="5"/>
-        </w:numPr>
-        <w:rPr>
-          <w:rFonts w:cstheme="minorHAnsi"/>
-          <w:sz w:val="28"/>
-          <w:szCs w:val="28"/>
-        </w:rPr>
-      </w:pPr>
-      <w:r>
-        <w:rPr>
-          <w:rFonts w:cstheme="minorHAnsi"/>
-          <w:sz w:val="28"/>
-          <w:szCs w:val="28"/>
-        </w:rPr>
-        <w:t xml:space="preserve">TaskView Status a </w:t>
-      </w:r>
-      <w:r>
-        <w:rPr>
-          <w:rFonts w:cstheme="minorHAnsi"/>
-          <w:sz w:val="28"/>
-          <w:szCs w:val="28"/>
-        </w:rPr>
-        <w:t>ValidateStatus</w:t>
-      </w:r>
-      <w:r>
-        <w:rPr>
-          <w:rFonts w:cstheme="minorHAnsi"/>
-          <w:sz w:val="28"/>
-          <w:szCs w:val="28"/>
-        </w:rPr>
-        <w:t xml:space="preserve"> </w:t>
-      </w:r>
-      <w:r>
-        <w:rPr>
-          <w:rFonts w:cstheme="minorHAnsi"/>
-          <w:sz w:val="28"/>
-        </w:rPr>
-        <w:t>IDataErro</w:t>
-      </w:r>
-      <w:r>
-        <w:rPr>
-          <w:rFonts w:cstheme="minorHAnsi"/>
-          <w:sz w:val="28"/>
-        </w:rPr>
-        <w:t>r</w:t>
-      </w:r>
-      <w:bookmarkStart w:id="0" w:name="_GoBack"/>
-      <w:bookmarkEnd w:id="0"/>
-      <w:r>
-        <w:rPr>
-          <w:rFonts w:cstheme="minorHAnsi"/>
-          <w:sz w:val="28"/>
-          <w:szCs w:val="28"/>
-        </w:rPr>
-        <w:t>-jat nem mutatja</w:t>
-      </w:r>
-    </w:p>
-    <w:p>
-      <w:pPr>
-        <w:pStyle w:val="ListParagraph"/>
-        <w:numPr>
-          <w:ilvl w:val="0"/>
-          <w:numId w:val="5"/>
-        </w:numPr>
-        <w:rPr>
-          <w:rFonts w:cstheme="minorHAnsi"/>
-          <w:sz w:val="28"/>
-          <w:szCs w:val="28"/>
-        </w:rPr>
-      </w:pPr>
-      <w:r>
-        <w:rPr>
-          <w:rFonts w:cstheme="minorHAnsi"/>
-          <w:sz w:val="28"/>
-          <w:szCs w:val="28"/>
-        </w:rPr>
-        <w:t>Ha van valami error az IDataError miatt es atmegyek egy masik tabcontrolra vagy view-ba</w:t>
-      </w:r>
-      <w:r>
-        <w:rPr>
-          <w:rFonts w:cstheme="minorHAnsi"/>
-          <w:sz w:val="28"/>
-          <w:szCs w:val="28"/>
-        </w:rPr>
-        <w:t>,</w:t>
-      </w:r>
-      <w:r>
-        <w:rPr>
-          <w:rFonts w:cstheme="minorHAnsi"/>
-          <w:sz w:val="28"/>
-          <w:szCs w:val="28"/>
-        </w:rPr>
-        <w:t xml:space="preserve"> akkor ott marad a piros tegla</w:t>
-      </w:r>
-      <w:r>
-        <w:rPr>
-          <w:rFonts w:cstheme="minorHAnsi"/>
-          <w:sz w:val="28"/>
-          <w:szCs w:val="28"/>
-        </w:rPr>
-        <w:t>l</w:t>
-      </w:r>
-      <w:r>
-        <w:rPr>
-          <w:rFonts w:cstheme="minorHAnsi"/>
-          <w:sz w:val="28"/>
-          <w:szCs w:val="28"/>
-        </w:rPr>
-        <w:t>a</w:t>
-      </w:r>
-      <w:r>
-        <w:rPr>
-          <w:rFonts w:cstheme="minorHAnsi"/>
-          <w:sz w:val="28"/>
-          <w:szCs w:val="28"/>
-        </w:rPr>
-        <w:t>p</w:t>
-      </w:r>
-      <w:r>
-        <w:rPr>
-          <w:rFonts w:cstheme="minorHAnsi"/>
-          <w:sz w:val="28"/>
-          <w:szCs w:val="28"/>
-        </w:rPr>
-        <w:t>...</w:t>
-      </w:r>
-    </w:p>
-    <w:p>
-      <w:pPr>
-        <w:pStyle w:val="ListParagraph"/>
-        <w:numPr>
-          <w:ilvl w:val="0"/>
-          <w:numId w:val="5"/>
-        </w:numPr>
-        <w:rPr>
-          <w:rFonts w:cstheme="minorHAnsi"/>
           <w:color w:val="000000" w:themeColor="text1"/>
           <w:sz w:val="28"/>
           <w:szCs w:val="28"/>
@@ -368,7 +226,23 @@
           <w:sz w:val="28"/>
           <w:szCs w:val="28"/>
         </w:rPr>
-        <w:t>Telephonenal baj-e ha barmilyen int kombinaciot elfogad pl:</w:t>
+        <w:t>Telephone</w:t>
+      </w:r>
+      <w:r>
+        <w:rPr>
+          <w:rFonts w:cstheme="minorHAnsi"/>
+          <w:sz w:val="28"/>
+          <w:szCs w:val="28"/>
+        </w:rPr>
+        <w:t>-</w:t>
+      </w:r>
+      <w:r>
+        <w:rPr>
+          <w:rFonts w:cstheme="minorHAnsi"/>
+          <w:sz w:val="28"/>
+          <w:szCs w:val="28"/>
+        </w:rPr>
+        <w:t>nal baj-e ha barmilyen kombinaciot elfogad pl:</w:t>
       </w:r>
       <w:r>
         <w:rPr>
@@ -386,7 +260,7 @@
           <w:sz w:val="28"/>
           <w:szCs w:val="28"/>
         </w:rPr>
-        <w:t>999999999999</w:t>
+        <w:t>99999999999</w:t>
       </w:r>
     </w:p>
     <w:p>

</xml_diff>

<commit_message>
IDataError implementalasa a MyProfileView-hoz
</commit_message>
<xml_diff>
--- a/Kerdesek.docx
+++ b/Kerdesek.docx
@@ -101,8 +101,6 @@
         </w:rPr>
         <w:t>D</w:t>
       </w:r>
-      <w:bookmarkStart w:id="0" w:name="_GoBack"/>
-      <w:bookmarkEnd w:id="0"/>
       <w:r>
         <w:rPr>
           <w:rFonts w:cstheme="minorHAnsi"/>
@@ -415,14 +413,35 @@
           <w:rFonts w:cstheme="minorHAnsi"/>
           <w:sz w:val="28"/>
         </w:rPr>
-        <w:t>IDataError interface</w:t>
-      </w:r>
-      <w:r>
-        <w:rPr>
-          <w:rFonts w:cstheme="minorHAnsi"/>
-          <w:sz w:val="28"/>
-        </w:rPr>
-        <w:t xml:space="preserve"> implementálása a UserProfile(Task) es MyProfile-hoz</w:t>
+        <w:t>IDataErro</w:t>
+      </w:r>
+      <w:r>
+        <w:rPr>
+          <w:rFonts w:cstheme="minorHAnsi"/>
+          <w:sz w:val="28"/>
+        </w:rPr>
+        <w:t>r kezdetit piros keret megoldasa</w:t>
+      </w:r>
+      <w:r>
+        <w:rPr>
+          <w:rFonts w:cstheme="minorHAnsi"/>
+          <w:sz w:val="28"/>
+        </w:rPr>
+        <w:t xml:space="preserve"> (nem sikerult</w:t>
+      </w:r>
+      <w:r>
+        <w:rPr>
+          <w:rFonts w:cstheme="minorHAnsi"/>
+          <w:sz w:val="28"/>
+        </w:rPr>
+        <w:t xml:space="preserve"> meg</w:t>
+      </w:r>
+      <w:r>
+        <w:rPr>
+          <w:rFonts w:cstheme="minorHAnsi"/>
+          <w:sz w:val="28"/>
+        </w:rPr>
+        <w:t xml:space="preserve"> megoldanom)</w:t>
       </w:r>
     </w:p>
     <w:p>
@@ -442,54 +461,6 @@
           <w:rFonts w:cstheme="minorHAnsi"/>
           <w:sz w:val="28"/>
         </w:rPr>
-        <w:t>IDataErro</w:t>
-      </w:r>
-      <w:r>
-        <w:rPr>
-          <w:rFonts w:cstheme="minorHAnsi"/>
-          <w:sz w:val="28"/>
-        </w:rPr>
-        <w:t>r kezdetit piros keret megoldasa</w:t>
-      </w:r>
-      <w:r>
-        <w:rPr>
-          <w:rFonts w:cstheme="minorHAnsi"/>
-          <w:sz w:val="28"/>
-        </w:rPr>
-        <w:t xml:space="preserve"> (nem sikerult</w:t>
-      </w:r>
-      <w:r>
-        <w:rPr>
-          <w:rFonts w:cstheme="minorHAnsi"/>
-          <w:sz w:val="28"/>
-        </w:rPr>
-        <w:t xml:space="preserve"> meg</w:t>
-      </w:r>
-      <w:r>
-        <w:rPr>
-          <w:rFonts w:cstheme="minorHAnsi"/>
-          <w:sz w:val="28"/>
-        </w:rPr>
-        <w:t xml:space="preserve"> megoldanom)</w:t>
-      </w:r>
-    </w:p>
-    <w:p>
-      <w:pPr>
-        <w:pStyle w:val="ListParagraph"/>
-        <w:numPr>
-          <w:ilvl w:val="0"/>
-          <w:numId w:val="1"/>
-        </w:numPr>
-        <w:rPr>
-          <w:rFonts w:cstheme="minorHAnsi"/>
-          <w:sz w:val="28"/>
-        </w:rPr>
-      </w:pPr>
-      <w:r>
-        <w:rPr>
-          <w:rFonts w:cstheme="minorHAnsi"/>
-          <w:sz w:val="28"/>
-        </w:rPr>
         <w:t>Create utan lista</w:t>
       </w:r>
       <w:r>
@@ -497,7 +468,16 @@
           <w:rFonts w:cstheme="minorHAnsi"/>
           <w:sz w:val="28"/>
         </w:rPr>
-        <w:t>t frissit es akar odascrollozik</w:t>
+        <w:t>t frissit es akar odasc</w:t>
+      </w:r>
+      <w:bookmarkStart w:id="0" w:name="_GoBack"/>
+      <w:bookmarkEnd w:id="0"/>
+      <w:r>
+        <w:rPr>
+          <w:rFonts w:cstheme="minorHAnsi"/>
+          <w:sz w:val="28"/>
+        </w:rPr>
+        <w:t>rollozik</w:t>
       </w:r>
       <w:r>
         <w:rPr>

</xml_diff>

<commit_message>
Delete Header Visibility-nek a megoldasa dolgozo eseten
</commit_message>
<xml_diff>
--- a/Kerdesek.docx
+++ b/Kerdesek.docx
@@ -75,7 +75,7 @@
           <w:sz w:val="28"/>
           <w:szCs w:val="28"/>
         </w:rPr>
-        <w:t>Megoldani az</w:t>
+        <w:t>Ha van valami error az IDataError miatt es atmegyek egy masik tabcontrolra vagy view-ba</w:t>
       </w:r>
       <w:r>
         <w:rPr>
@@ -83,7 +83,7 @@
           <w:sz w:val="28"/>
           <w:szCs w:val="28"/>
         </w:rPr>
-        <w:t>t</w:t>
+        <w:t>,</w:t>
       </w:r>
       <w:r>
         <w:rPr>
@@ -91,7 +91,7 @@
           <w:sz w:val="28"/>
           <w:szCs w:val="28"/>
         </w:rPr>
-        <w:t xml:space="preserve"> ha dolgozo van akkor bal klikk eseten ne is jojjon fel a </w:t>
+        <w:t xml:space="preserve"> akkor ott marad a piros tegla</w:t>
       </w:r>
       <w:r>
         <w:rPr>
@@ -99,7 +99,7 @@
           <w:sz w:val="28"/>
           <w:szCs w:val="28"/>
         </w:rPr>
-        <w:t>D</w:t>
+        <w:t>l</w:t>
       </w:r>
       <w:r>
         <w:rPr>
@@ -107,7 +107,7 @@
           <w:sz w:val="28"/>
           <w:szCs w:val="28"/>
         </w:rPr>
-        <w:t xml:space="preserve">elete lehetoseg(most </w:t>
+        <w:t>a</w:t>
       </w:r>
       <w:r>
         <w:rPr>
@@ -115,7 +115,7 @@
           <w:sz w:val="28"/>
           <w:szCs w:val="28"/>
         </w:rPr>
-        <w:t>disabled</w:t>
+        <w:t>p</w:t>
       </w:r>
       <w:r>
         <w:rPr>
@@ -123,15 +123,7 @@
           <w:sz w:val="28"/>
           <w:szCs w:val="28"/>
         </w:rPr>
-        <w:t>kent</w:t>
-      </w:r>
-      <w:r>
-        <w:rPr>
-          <w:rFonts w:cstheme="minorHAnsi"/>
-          <w:sz w:val="28"/>
-          <w:szCs w:val="28"/>
-        </w:rPr>
-        <w:t xml:space="preserve"> a command feltetel miatt)</w:t>
+        <w:t>...</w:t>
       </w:r>
     </w:p>
     <w:p>
@@ -143,76 +135,6 @@
         </w:numPr>
         <w:rPr>
           <w:rFonts w:cstheme="minorHAnsi"/>
-          <w:sz w:val="28"/>
-          <w:szCs w:val="28"/>
-        </w:rPr>
-      </w:pPr>
-      <w:r>
-        <w:rPr>
-          <w:rFonts w:cstheme="minorHAnsi"/>
-          <w:sz w:val="28"/>
-          <w:szCs w:val="28"/>
-        </w:rPr>
-        <w:t>Ha van valami error az IDataError miatt es atmegyek egy masik tabcontrolra vagy view-ba</w:t>
-      </w:r>
-      <w:r>
-        <w:rPr>
-          <w:rFonts w:cstheme="minorHAnsi"/>
-          <w:sz w:val="28"/>
-          <w:szCs w:val="28"/>
-        </w:rPr>
-        <w:t>,</w:t>
-      </w:r>
-      <w:r>
-        <w:rPr>
-          <w:rFonts w:cstheme="minorHAnsi"/>
-          <w:sz w:val="28"/>
-          <w:szCs w:val="28"/>
-        </w:rPr>
-        <w:t xml:space="preserve"> akkor ott marad a piros tegla</w:t>
-      </w:r>
-      <w:r>
-        <w:rPr>
-          <w:rFonts w:cstheme="minorHAnsi"/>
-          <w:sz w:val="28"/>
-          <w:szCs w:val="28"/>
-        </w:rPr>
-        <w:t>l</w:t>
-      </w:r>
-      <w:r>
-        <w:rPr>
-          <w:rFonts w:cstheme="minorHAnsi"/>
-          <w:sz w:val="28"/>
-          <w:szCs w:val="28"/>
-        </w:rPr>
-        <w:t>a</w:t>
-      </w:r>
-      <w:r>
-        <w:rPr>
-          <w:rFonts w:cstheme="minorHAnsi"/>
-          <w:sz w:val="28"/>
-          <w:szCs w:val="28"/>
-        </w:rPr>
-        <w:t>p</w:t>
-      </w:r>
-      <w:r>
-        <w:rPr>
-          <w:rFonts w:cstheme="minorHAnsi"/>
-          <w:sz w:val="28"/>
-          <w:szCs w:val="28"/>
-        </w:rPr>
-        <w:t>...</w:t>
-      </w:r>
-    </w:p>
-    <w:p>
-      <w:pPr>
-        <w:pStyle w:val="ListParagraph"/>
-        <w:numPr>
-          <w:ilvl w:val="0"/>
-          <w:numId w:val="5"/>
-        </w:numPr>
-        <w:rPr>
-          <w:rFonts w:cstheme="minorHAnsi"/>
           <w:color w:val="000000" w:themeColor="text1"/>
           <w:sz w:val="28"/>
           <w:szCs w:val="28"/>
@@ -420,7 +342,14 @@
           <w:rFonts w:cstheme="minorHAnsi"/>
           <w:sz w:val="28"/>
         </w:rPr>
-        <w:t>r kezdetit piros keret megoldasa</w:t>
+        <w:t>r kezdeti</w:t>
+      </w:r>
+      <w:r>
+        <w:rPr>
+          <w:rFonts w:cstheme="minorHAnsi"/>
+          <w:sz w:val="28"/>
+        </w:rPr>
+        <w:t xml:space="preserve"> piros keret megoldasa</w:t>
       </w:r>
       <w:r>
         <w:rPr>
@@ -468,16 +397,7 @@
           <w:rFonts w:cstheme="minorHAnsi"/>
           <w:sz w:val="28"/>
         </w:rPr>
-        <w:t>t frissit es akar odasc</w:t>
-      </w:r>
-      <w:bookmarkStart w:id="0" w:name="_GoBack"/>
-      <w:bookmarkEnd w:id="0"/>
-      <w:r>
-        <w:rPr>
-          <w:rFonts w:cstheme="minorHAnsi"/>
-          <w:sz w:val="28"/>
-        </w:rPr>
-        <w:t>rollozik</w:t>
+        <w:t>t frissit es akar odascrollozik</w:t>
       </w:r>
       <w:r>
         <w:rPr>
@@ -525,7 +445,23 @@
           <w:rFonts w:cstheme="minorHAnsi"/>
           <w:sz w:val="28"/>
         </w:rPr>
-        <w:t xml:space="preserve">MyProfile esten ha nem valtoztatom meg az adataimat akkor </w:t>
+        <w:t>MyProfile esten ha nem valtoztatom meg az adataimat</w:t>
+      </w:r>
+      <w:r>
+        <w:rPr>
+          <w:rFonts w:cstheme="minorHAnsi"/>
+          <w:sz w:val="28"/>
+        </w:rPr>
+        <w:t>,</w:t>
+      </w:r>
+      <w:bookmarkStart w:id="0" w:name="_GoBack"/>
+      <w:bookmarkEnd w:id="0"/>
+      <w:r>
+        <w:rPr>
+          <w:rFonts w:cstheme="minorHAnsi"/>
+          <w:sz w:val="28"/>
+        </w:rPr>
+        <w:t xml:space="preserve"> akkor </w:t>
       </w:r>
       <w:r>
         <w:rPr>

</xml_diff>

<commit_message>
Angol-Magyar szovegek beallitasanak elkezdese
</commit_message>
<xml_diff>
--- a/Kerdesek.docx
+++ b/Kerdesek.docx
@@ -65,65 +65,92 @@
         </w:numPr>
         <w:rPr>
           <w:rFonts w:cstheme="minorHAnsi"/>
-          <w:sz w:val="28"/>
-          <w:szCs w:val="28"/>
-        </w:rPr>
-      </w:pPr>
-      <w:r>
-        <w:rPr>
-          <w:rFonts w:cstheme="minorHAnsi"/>
-          <w:sz w:val="28"/>
-          <w:szCs w:val="28"/>
-        </w:rPr>
-        <w:t>Ha van valami error az IDataError miatt es atmegyek egy masik tabcontrolra vagy view-ba</w:t>
-      </w:r>
-      <w:r>
-        <w:rPr>
-          <w:rFonts w:cstheme="minorHAnsi"/>
-          <w:sz w:val="28"/>
-          <w:szCs w:val="28"/>
-        </w:rPr>
-        <w:t>,</w:t>
-      </w:r>
-      <w:r>
-        <w:rPr>
-          <w:rFonts w:cstheme="minorHAnsi"/>
-          <w:sz w:val="28"/>
-          <w:szCs w:val="28"/>
-        </w:rPr>
-        <w:t xml:space="preserve"> akkor ott marad a piros tegla</w:t>
-      </w:r>
-      <w:r>
-        <w:rPr>
-          <w:rFonts w:cstheme="minorHAnsi"/>
-          <w:sz w:val="28"/>
-          <w:szCs w:val="28"/>
-        </w:rPr>
-        <w:t>l</w:t>
-      </w:r>
-      <w:r>
-        <w:rPr>
-          <w:rFonts w:cstheme="minorHAnsi"/>
-          <w:sz w:val="28"/>
-          <w:szCs w:val="28"/>
-        </w:rPr>
-        <w:t>a</w:t>
-      </w:r>
-      <w:r>
-        <w:rPr>
-          <w:rFonts w:cstheme="minorHAnsi"/>
-          <w:sz w:val="28"/>
-          <w:szCs w:val="28"/>
-        </w:rPr>
-        <w:t>p</w:t>
-      </w:r>
-      <w:r>
-        <w:rPr>
-          <w:rFonts w:cstheme="minorHAnsi"/>
-          <w:sz w:val="28"/>
-          <w:szCs w:val="28"/>
-        </w:rPr>
-        <w:t>...</w:t>
+          <w:color w:val="000000" w:themeColor="text1"/>
+          <w:sz w:val="28"/>
+          <w:szCs w:val="28"/>
+        </w:rPr>
+      </w:pPr>
+      <w:r>
+        <w:rPr>
+          <w:rFonts w:cstheme="minorHAnsi"/>
+          <w:sz w:val="28"/>
+          <w:szCs w:val="28"/>
+        </w:rPr>
+        <w:t>Telephone</w:t>
+      </w:r>
+      <w:r>
+        <w:rPr>
+          <w:rFonts w:cstheme="minorHAnsi"/>
+          <w:sz w:val="28"/>
+          <w:szCs w:val="28"/>
+        </w:rPr>
+        <w:t>-</w:t>
+      </w:r>
+      <w:r>
+        <w:rPr>
+          <w:rFonts w:cstheme="minorHAnsi"/>
+          <w:sz w:val="28"/>
+          <w:szCs w:val="28"/>
+        </w:rPr>
+        <w:t xml:space="preserve">nal baj-e ha </w:t>
+      </w:r>
+      <w:r>
+        <w:rPr>
+          <w:rFonts w:cstheme="minorHAnsi"/>
+          <w:sz w:val="28"/>
+          <w:szCs w:val="28"/>
+        </w:rPr>
+        <w:t>elfogad</w:t>
+      </w:r>
+      <w:r>
+        <w:rPr>
+          <w:rFonts w:cstheme="minorHAnsi"/>
+          <w:sz w:val="28"/>
+          <w:szCs w:val="28"/>
+        </w:rPr>
+        <w:t>ja a nem magyar telelefonszamokat</w:t>
+      </w:r>
+      <w:r>
+        <w:rPr>
+          <w:rFonts w:cstheme="minorHAnsi"/>
+          <w:sz w:val="28"/>
+          <w:szCs w:val="28"/>
+        </w:rPr>
+        <w:t xml:space="preserve"> pl</w:t>
+      </w:r>
+      <w:r>
+        <w:rPr>
+          <w:rFonts w:cstheme="minorHAnsi"/>
+          <w:sz w:val="28"/>
+          <w:szCs w:val="28"/>
+        </w:rPr>
+        <w:t>.</w:t>
+      </w:r>
+      <w:r>
+        <w:rPr>
+          <w:rFonts w:cstheme="minorHAnsi"/>
+          <w:sz w:val="28"/>
+          <w:szCs w:val="28"/>
+        </w:rPr>
+        <w:t>:</w:t>
+      </w:r>
+      <w:r>
+        <w:rPr>
+          <w:rFonts w:ascii="Consolas" w:hAnsi="Consolas" w:cs="Consolas"/>
+          <w:color w:val="008000"/>
+          <w:sz w:val="19"/>
+          <w:szCs w:val="19"/>
+        </w:rPr>
+        <w:t xml:space="preserve"> </w:t>
+      </w:r>
+      <w:r>
+        <w:rPr>
+          <w:rFonts w:cstheme="minorHAnsi"/>
+          <w:color w:val="000000" w:themeColor="text1"/>
+          <w:sz w:val="28"/>
+          <w:szCs w:val="28"/>
+        </w:rPr>
+        <w:t>99999999999</w:t>
       </w:r>
     </w:p>
     <w:p>
@@ -146,41 +173,187 @@
           <w:sz w:val="28"/>
           <w:szCs w:val="28"/>
         </w:rPr>
-        <w:t>Telephone</w:t>
-      </w:r>
-      <w:r>
-        <w:rPr>
-          <w:rFonts w:cstheme="minorHAnsi"/>
-          <w:sz w:val="28"/>
-          <w:szCs w:val="28"/>
-        </w:rPr>
-        <w:t>-</w:t>
-      </w:r>
-      <w:r>
-        <w:rPr>
-          <w:rFonts w:cstheme="minorHAnsi"/>
-          <w:sz w:val="28"/>
-          <w:szCs w:val="28"/>
-        </w:rPr>
-        <w:t>nal baj-e ha barmilyen kombinaciot elfogad pl:</w:t>
-      </w:r>
-      <w:r>
-        <w:rPr>
-          <w:rFonts w:ascii="Consolas" w:hAnsi="Consolas" w:cs="Consolas"/>
-          <w:color w:val="008000"/>
-          <w:sz w:val="19"/>
-          <w:szCs w:val="19"/>
-        </w:rPr>
-        <w:t xml:space="preserve"> </w:t>
-      </w:r>
-      <w:r>
+        <w:t>Notification-nel Readflag miatt kell-e StatusDelete</w:t>
+      </w:r>
+      <w:r>
+        <w:rPr>
+          <w:rFonts w:cstheme="minorHAnsi"/>
+          <w:sz w:val="28"/>
+          <w:szCs w:val="28"/>
+        </w:rPr>
+        <w:t>?</w:t>
+      </w:r>
+    </w:p>
+    <w:p>
+      <w:pPr>
+        <w:pStyle w:val="ListParagraph"/>
+        <w:numPr>
+          <w:ilvl w:val="0"/>
+          <w:numId w:val="5"/>
+        </w:numPr>
         <w:rPr>
           <w:rFonts w:cstheme="minorHAnsi"/>
           <w:color w:val="000000" w:themeColor="text1"/>
           <w:sz w:val="28"/>
           <w:szCs w:val="28"/>
         </w:rPr>
-        <w:t>99999999999</w:t>
+      </w:pPr>
+      <w:r>
+        <w:rPr>
+          <w:rFonts w:cstheme="minorHAnsi"/>
+          <w:sz w:val="28"/>
+          <w:szCs w:val="28"/>
+        </w:rPr>
+        <w:t xml:space="preserve">Notification-t hogyan kapna ha torli a taskot a </w:t>
+      </w:r>
+      <w:r>
+        <w:rPr>
+          <w:rFonts w:cstheme="minorHAnsi"/>
+          <w:sz w:val="28"/>
+          <w:szCs w:val="28"/>
+        </w:rPr>
+        <w:t>fonok</w:t>
+      </w:r>
+      <w:r>
+        <w:rPr>
+          <w:rFonts w:cstheme="minorHAnsi"/>
+          <w:sz w:val="28"/>
+          <w:szCs w:val="28"/>
+        </w:rPr>
+        <w:t>?</w:t>
+      </w:r>
+    </w:p>
+    <w:p>
+      <w:pPr>
+        <w:pStyle w:val="ListParagraph"/>
+        <w:numPr>
+          <w:ilvl w:val="0"/>
+          <w:numId w:val="5"/>
+        </w:numPr>
+        <w:rPr>
+          <w:rFonts w:cstheme="minorHAnsi"/>
+          <w:color w:val="000000" w:themeColor="text1"/>
+          <w:sz w:val="28"/>
+          <w:szCs w:val="28"/>
+        </w:rPr>
+      </w:pPr>
+      <w:r>
+        <w:rPr>
+          <w:rFonts w:cstheme="minorHAnsi"/>
+          <w:sz w:val="28"/>
+          <w:szCs w:val="28"/>
+        </w:rPr>
+        <w:t>Daily task option??</w:t>
+      </w:r>
+    </w:p>
+    <w:p>
+      <w:pPr>
+        <w:pStyle w:val="ListParagraph"/>
+        <w:numPr>
+          <w:ilvl w:val="0"/>
+          <w:numId w:val="5"/>
+        </w:numPr>
+        <w:rPr>
+          <w:rFonts w:cstheme="minorHAnsi"/>
+          <w:color w:val="000000" w:themeColor="text1"/>
+          <w:sz w:val="28"/>
+          <w:szCs w:val="28"/>
+        </w:rPr>
+      </w:pPr>
+      <w:r>
+        <w:rPr>
+          <w:rFonts w:cstheme="minorHAnsi"/>
+          <w:sz w:val="28"/>
+          <w:szCs w:val="28"/>
+        </w:rPr>
+        <w:t>Ceg nevet kiirjam-e vhogy/vhova?</w:t>
+      </w:r>
+    </w:p>
+    <w:p>
+      <w:pPr>
+        <w:pStyle w:val="ListParagraph"/>
+        <w:numPr>
+          <w:ilvl w:val="0"/>
+          <w:numId w:val="5"/>
+        </w:numPr>
+        <w:rPr>
+          <w:rFonts w:cstheme="minorHAnsi"/>
+          <w:color w:val="000000" w:themeColor="text1"/>
+          <w:sz w:val="28"/>
+          <w:szCs w:val="28"/>
+        </w:rPr>
+      </w:pPr>
+      <w:r>
+        <w:rPr>
+          <w:rFonts w:cstheme="minorHAnsi"/>
+          <w:sz w:val="28"/>
+          <w:szCs w:val="28"/>
+        </w:rPr>
+        <w:t>Biztos kapjon a fonok ertesitest ha vki</w:t>
+      </w:r>
+      <w:bookmarkStart w:id="0" w:name="_GoBack"/>
+      <w:bookmarkEnd w:id="0"/>
+      <w:r>
+        <w:rPr>
+          <w:rFonts w:cstheme="minorHAnsi"/>
+          <w:sz w:val="28"/>
+          <w:szCs w:val="28"/>
+        </w:rPr>
+        <w:t xml:space="preserve"> a feladat statuszat „Done”-ra allitotta?</w:t>
+      </w:r>
+    </w:p>
+    <w:p>
+      <w:pPr>
+        <w:pStyle w:val="ListParagraph"/>
+        <w:numPr>
+          <w:ilvl w:val="0"/>
+          <w:numId w:val="5"/>
+        </w:numPr>
+        <w:rPr>
+          <w:rFonts w:cstheme="minorHAnsi"/>
+          <w:color w:val="000000" w:themeColor="text1"/>
+          <w:sz w:val="28"/>
+          <w:szCs w:val="28"/>
+        </w:rPr>
+      </w:pPr>
+      <w:r>
+        <w:rPr>
+          <w:rFonts w:cstheme="minorHAnsi"/>
+          <w:sz w:val="28"/>
+          <w:szCs w:val="28"/>
+        </w:rPr>
+        <w:t>Jo-e a create utani lista frissites?</w:t>
+      </w:r>
+    </w:p>
+    <w:p>
+      <w:pPr>
+        <w:pStyle w:val="ListParagraph"/>
+        <w:numPr>
+          <w:ilvl w:val="0"/>
+          <w:numId w:val="5"/>
+        </w:numPr>
+        <w:rPr>
+          <w:rFonts w:cstheme="minorHAnsi"/>
+          <w:color w:val="000000" w:themeColor="text1"/>
+          <w:sz w:val="28"/>
+          <w:szCs w:val="28"/>
+        </w:rPr>
+      </w:pPr>
+      <w:r>
+        <w:rPr>
+          <w:rFonts w:cstheme="minorHAnsi"/>
+          <w:sz w:val="28"/>
+          <w:szCs w:val="28"/>
+        </w:rPr>
+        <w:t>Profile es Logout egybe lenyilos valasztassal</w:t>
+      </w:r>
+      <w:r>
+        <w:rPr>
+          <w:rFonts w:cstheme="minorHAnsi"/>
+          <w:sz w:val="28"/>
+          <w:szCs w:val="28"/>
+        </w:rPr>
+        <w:t>...</w:t>
       </w:r>
     </w:p>
     <w:p>
@@ -274,7 +447,23 @@
           <w:sz w:val="28"/>
           <w:szCs w:val="28"/>
         </w:rPr>
-        <w:t xml:space="preserve">Task/Record/User propertyk pl.: UserProfile miatt a Recordhoz van egy </w:t>
+        <w:t>Task/Record/User propertyk</w:t>
+      </w:r>
+      <w:r>
+        <w:rPr>
+          <w:rFonts w:cstheme="minorHAnsi"/>
+          <w:sz w:val="28"/>
+          <w:szCs w:val="28"/>
+        </w:rPr>
+        <w:t xml:space="preserve"> megbeszelese</w:t>
+      </w:r>
+      <w:r>
+        <w:rPr>
+          <w:rFonts w:cstheme="minorHAnsi"/>
+          <w:sz w:val="28"/>
+          <w:szCs w:val="28"/>
+        </w:rPr>
+        <w:t xml:space="preserve"> pl.: UserProfile miatt a Recordhoz van egy </w:t>
       </w:r>
       <w:r>
         <w:rPr>
@@ -323,11 +512,12 @@
         <w:pStyle w:val="ListParagraph"/>
         <w:numPr>
           <w:ilvl w:val="0"/>
-          <w:numId w:val="1"/>
+          <w:numId w:val="5"/>
         </w:numPr>
         <w:rPr>
           <w:rFonts w:cstheme="minorHAnsi"/>
           <w:sz w:val="28"/>
+          <w:szCs w:val="28"/>
         </w:rPr>
       </w:pPr>
       <w:r>
@@ -356,7 +546,7 @@
           <w:rFonts w:cstheme="minorHAnsi"/>
           <w:sz w:val="28"/>
         </w:rPr>
-        <w:t xml:space="preserve"> (nem sikerult</w:t>
+        <w:t>(nem sikerult</w:t>
       </w:r>
       <w:r>
         <w:rPr>
@@ -371,6 +561,14 @@
           <w:sz w:val="28"/>
         </w:rPr>
         <w:t xml:space="preserve"> megoldanom)</w:t>
+      </w:r>
+      <w:r>
+        <w:rPr>
+          <w:rFonts w:cstheme="minorHAnsi"/>
+          <w:sz w:val="28"/>
+          <w:szCs w:val="28"/>
+        </w:rPr>
+        <w:t>. Ha van valami error az IDataError miatt es atmegyek egy masik tabcontrolra vagy view-ba, akkor ott marad a piros teglalap...</w:t>
       </w:r>
     </w:p>
     <w:p>
@@ -390,42 +588,87 @@
           <w:rFonts w:cstheme="minorHAnsi"/>
           <w:sz w:val="28"/>
         </w:rPr>
-        <w:t>Create utan lista</w:t>
-      </w:r>
-      <w:r>
-        <w:rPr>
-          <w:rFonts w:cstheme="minorHAnsi"/>
-          <w:sz w:val="28"/>
-        </w:rPr>
-        <w:t>t frissit es akar odascrollozik</w:t>
-      </w:r>
-      <w:r>
-        <w:rPr>
-          <w:rFonts w:cstheme="minorHAnsi"/>
-          <w:sz w:val="28"/>
-        </w:rPr>
-        <w:t xml:space="preserve"> </w:t>
-      </w:r>
-      <w:r>
-        <w:rPr>
-          <w:rFonts w:cstheme="minorHAnsi"/>
-          <w:sz w:val="28"/>
-        </w:rPr>
-        <w:t xml:space="preserve">(nem sikerult </w:t>
-      </w:r>
-      <w:r>
-        <w:rPr>
-          <w:rFonts w:cstheme="minorHAnsi"/>
-          <w:sz w:val="28"/>
-        </w:rPr>
-        <w:t xml:space="preserve">meg </w:t>
-      </w:r>
-      <w:r>
-        <w:rPr>
-          <w:rFonts w:cstheme="minorHAnsi"/>
-          <w:sz w:val="28"/>
-        </w:rPr>
-        <w:t>megoldanom)</w:t>
+        <w:t>MyProfile esten ha nem valtoztatom meg az adataimat</w:t>
+      </w:r>
+      <w:r>
+        <w:rPr>
+          <w:rFonts w:cstheme="minorHAnsi"/>
+          <w:sz w:val="28"/>
+        </w:rPr>
+        <w:t>,</w:t>
+      </w:r>
+      <w:r>
+        <w:rPr>
+          <w:rFonts w:cstheme="minorHAnsi"/>
+          <w:sz w:val="28"/>
+        </w:rPr>
+        <w:t xml:space="preserve"> akkor </w:t>
+      </w:r>
+      <w:r>
+        <w:rPr>
+          <w:rFonts w:cstheme="minorHAnsi"/>
+          <w:sz w:val="28"/>
+        </w:rPr>
+        <w:t>toltse</w:t>
+      </w:r>
+      <w:r>
+        <w:rPr>
+          <w:rFonts w:cstheme="minorHAnsi"/>
+          <w:sz w:val="28"/>
+        </w:rPr>
+        <w:t xml:space="preserve"> vissza az eredetit</w:t>
+      </w:r>
+      <w:r>
+        <w:rPr>
+          <w:rFonts w:cstheme="minorHAnsi"/>
+          <w:sz w:val="28"/>
+        </w:rPr>
+        <w:t xml:space="preserve"> (nem sikerult</w:t>
+      </w:r>
+      <w:r>
+        <w:rPr>
+          <w:rFonts w:cstheme="minorHAnsi"/>
+          <w:sz w:val="28"/>
+        </w:rPr>
+        <w:t xml:space="preserve"> meg</w:t>
+      </w:r>
+      <w:r>
+        <w:rPr>
+          <w:rFonts w:cstheme="minorHAnsi"/>
+          <w:sz w:val="28"/>
+        </w:rPr>
+        <w:t xml:space="preserve"> megoldanom)</w:t>
+      </w:r>
+    </w:p>
+    <w:p>
+      <w:pPr>
+        <w:pStyle w:val="ListParagraph"/>
+        <w:rPr>
+          <w:rFonts w:cstheme="minorHAnsi"/>
+          <w:sz w:val="28"/>
+        </w:rPr>
+      </w:pPr>
+    </w:p>
+    <w:p>
+      <w:pPr>
+        <w:pStyle w:val="ListParagraph"/>
+        <w:numPr>
+          <w:ilvl w:val="0"/>
+          <w:numId w:val="2"/>
+        </w:numPr>
+        <w:rPr>
+          <w:rFonts w:cstheme="minorHAnsi"/>
+          <w:b/>
+          <w:sz w:val="28"/>
+        </w:rPr>
+      </w:pPr>
+      <w:r>
+        <w:rPr>
+          <w:rFonts w:cstheme="minorHAnsi"/>
+          <w:b/>
+          <w:sz w:val="28"/>
+        </w:rPr>
+        <w:t>Extrak</w:t>
       </w:r>
     </w:p>
     <w:p>
@@ -445,63 +688,80 @@
           <w:rFonts w:cstheme="minorHAnsi"/>
           <w:sz w:val="28"/>
         </w:rPr>
-        <w:t>MyProfile esten ha nem valtoztatom meg az adataimat</w:t>
-      </w:r>
-      <w:r>
-        <w:rPr>
-          <w:rFonts w:cstheme="minorHAnsi"/>
-          <w:sz w:val="28"/>
-        </w:rPr>
-        <w:t>,</w:t>
-      </w:r>
-      <w:bookmarkStart w:id="0" w:name="_GoBack"/>
-      <w:bookmarkEnd w:id="0"/>
-      <w:r>
-        <w:rPr>
-          <w:rFonts w:cstheme="minorHAnsi"/>
-          <w:sz w:val="28"/>
-        </w:rPr>
-        <w:t xml:space="preserve"> akkor </w:t>
-      </w:r>
-      <w:r>
-        <w:rPr>
-          <w:rFonts w:cstheme="minorHAnsi"/>
-          <w:sz w:val="28"/>
-        </w:rPr>
-        <w:t>toltse</w:t>
-      </w:r>
-      <w:r>
-        <w:rPr>
-          <w:rFonts w:cstheme="minorHAnsi"/>
-          <w:sz w:val="28"/>
-        </w:rPr>
-        <w:t xml:space="preserve"> vissza az eredetit</w:t>
-      </w:r>
-      <w:r>
-        <w:rPr>
-          <w:rFonts w:cstheme="minorHAnsi"/>
-          <w:sz w:val="28"/>
-        </w:rPr>
-        <w:t xml:space="preserve"> (nem sikerult</w:t>
-      </w:r>
-      <w:r>
-        <w:rPr>
-          <w:rFonts w:cstheme="minorHAnsi"/>
-          <w:sz w:val="28"/>
-        </w:rPr>
-        <w:t xml:space="preserve"> meg</w:t>
-      </w:r>
-      <w:r>
-        <w:rPr>
-          <w:rFonts w:cstheme="minorHAnsi"/>
-          <w:sz w:val="28"/>
-        </w:rPr>
-        <w:t xml:space="preserve"> megoldanom)</w:t>
+        <w:t>Oda-vissza gomb</w:t>
+      </w:r>
+      <w:r>
+        <w:rPr>
+          <w:rFonts w:cstheme="minorHAnsi"/>
+          <w:sz w:val="28"/>
+        </w:rPr>
+        <w:t>(nyilak)</w:t>
       </w:r>
     </w:p>
     <w:p>
       <w:pPr>
         <w:pStyle w:val="ListParagraph"/>
+        <w:numPr>
+          <w:ilvl w:val="0"/>
+          <w:numId w:val="1"/>
+        </w:numPr>
+        <w:rPr>
+          <w:rFonts w:cstheme="minorHAnsi"/>
+          <w:sz w:val="28"/>
+        </w:rPr>
+      </w:pPr>
+      <w:r>
+        <w:rPr>
+          <w:rFonts w:cstheme="minorHAnsi"/>
+          <w:sz w:val="28"/>
+        </w:rPr>
+        <w:t>Angol, magyar???</w:t>
+      </w:r>
+    </w:p>
+    <w:p>
+      <w:pPr>
+        <w:pStyle w:val="ListParagraph"/>
+        <w:numPr>
+          <w:ilvl w:val="0"/>
+          <w:numId w:val="1"/>
+        </w:numPr>
+        <w:rPr>
+          <w:rFonts w:cstheme="minorHAnsi"/>
+          <w:sz w:val="28"/>
+        </w:rPr>
+      </w:pPr>
+      <w:r>
+        <w:rPr>
+          <w:rFonts w:cstheme="minorHAnsi"/>
+          <w:sz w:val="28"/>
+        </w:rPr>
+        <w:t>Expander/Statusbar/Feedback???</w:t>
+      </w:r>
+    </w:p>
+    <w:p>
+      <w:pPr>
+        <w:pStyle w:val="ListParagraph"/>
+        <w:numPr>
+          <w:ilvl w:val="0"/>
+          <w:numId w:val="1"/>
+        </w:numPr>
+        <w:rPr>
+          <w:rFonts w:cstheme="minorHAnsi"/>
+          <w:sz w:val="28"/>
+        </w:rPr>
+      </w:pPr>
+      <w:r>
+        <w:rPr>
+          <w:rFonts w:cstheme="minorHAnsi"/>
+          <w:sz w:val="28"/>
+        </w:rPr>
+        <w:t>szerver-kliens architektura</w:t>
+      </w:r>
+    </w:p>
+    <w:p>
+      <w:pPr>
+        <w:pStyle w:val="ListParagraph"/>
+        <w:ind w:left="1068"/>
         <w:rPr>
           <w:rFonts w:cstheme="minorHAnsi"/>
           <w:sz w:val="28"/>
@@ -527,7 +787,7 @@
           <w:b/>
           <w:sz w:val="28"/>
         </w:rPr>
-        <w:t>Haladashoz fontosabb/nagyobb kerdesek</w:t>
+        <w:t>Emlekezteto h megcsinaljam</w:t>
       </w:r>
     </w:p>
     <w:p>
@@ -535,43 +795,42 @@
         <w:pStyle w:val="ListParagraph"/>
         <w:numPr>
           <w:ilvl w:val="0"/>
-          <w:numId w:val="1"/>
+          <w:numId w:val="11"/>
         </w:numPr>
         <w:rPr>
           <w:rFonts w:cstheme="minorHAnsi"/>
-          <w:sz w:val="28"/>
-        </w:rPr>
-      </w:pPr>
-      <w:r>
-        <w:rPr>
-          <w:rFonts w:cstheme="minorHAnsi"/>
-          <w:sz w:val="28"/>
-        </w:rPr>
-        <w:t>Oda-vissza gomb</w:t>
-      </w:r>
-      <w:r>
-        <w:rPr>
-          <w:rFonts w:cstheme="minorHAnsi"/>
-          <w:sz w:val="28"/>
-        </w:rPr>
-        <w:t>(nyilak)</w:t>
-      </w:r>
-    </w:p>
-    <w:p>
-      <w:pPr>
-        <w:pStyle w:val="ListParagraph"/>
-        <w:rPr>
-          <w:rFonts w:cstheme="minorHAnsi"/>
-          <w:sz w:val="28"/>
-        </w:rPr>
-      </w:pPr>
+          <w:b/>
+          <w:sz w:val="28"/>
+        </w:rPr>
+      </w:pPr>
+      <w:r>
+        <w:rPr>
+          <w:rFonts w:cstheme="minorHAnsi"/>
+          <w:sz w:val="28"/>
+        </w:rPr>
+        <w:t>Keresés</w:t>
+      </w:r>
+      <w:r>
+        <w:rPr>
+          <w:rFonts w:cstheme="minorHAnsi"/>
+          <w:sz w:val="28"/>
+        </w:rPr>
+        <w:t xml:space="preserve"> </w:t>
+      </w:r>
+      <w:r>
+        <w:rPr>
+          <w:rFonts w:cstheme="minorHAnsi"/>
+          <w:sz w:val="28"/>
+        </w:rPr>
+        <w:t>(DataGrid Filter Library)</w:t>
+      </w:r>
     </w:p>
     <w:p>
       <w:pPr>
         <w:pStyle w:val="ListParagraph"/>
         <w:numPr>
           <w:ilvl w:val="0"/>
-          <w:numId w:val="2"/>
+          <w:numId w:val="11"/>
         </w:numPr>
         <w:rPr>
           <w:rFonts w:cstheme="minorHAnsi"/>
@@ -582,86 +841,20 @@
       <w:r>
         <w:rPr>
           <w:rFonts w:cstheme="minorHAnsi"/>
-          <w:b/>
-          <w:sz w:val="28"/>
-        </w:rPr>
-        <w:t>Extrak</w:t>
+          <w:sz w:val="28"/>
+        </w:rPr>
+        <w:t>Szebb Design</w:t>
       </w:r>
     </w:p>
     <w:p>
       <w:pPr>
-        <w:pStyle w:val="ListParagraph"/>
-        <w:numPr>
-          <w:ilvl w:val="0"/>
-          <w:numId w:val="1"/>
-        </w:numPr>
-        <w:rPr>
-          <w:rFonts w:cstheme="minorHAnsi"/>
-          <w:sz w:val="28"/>
-        </w:rPr>
-      </w:pPr>
-      <w:r>
-        <w:rPr>
-          <w:rFonts w:cstheme="minorHAnsi"/>
-          <w:sz w:val="28"/>
-        </w:rPr>
-        <w:t>Angol,</w:t>
-      </w:r>
-      <w:r>
-        <w:rPr>
-          <w:rFonts w:cstheme="minorHAnsi"/>
-          <w:sz w:val="28"/>
-        </w:rPr>
-        <w:t xml:space="preserve"> </w:t>
-      </w:r>
-      <w:r>
-        <w:rPr>
-          <w:rFonts w:cstheme="minorHAnsi"/>
-          <w:sz w:val="28"/>
-        </w:rPr>
-        <w:t>magyar</w:t>
-      </w:r>
-      <w:r>
-        <w:rPr>
-          <w:rFonts w:cstheme="minorHAnsi"/>
-          <w:sz w:val="28"/>
-        </w:rPr>
-        <w:t>??</w:t>
-      </w:r>
-      <w:r>
-        <w:rPr>
-          <w:rFonts w:cstheme="minorHAnsi"/>
-          <w:sz w:val="28"/>
-        </w:rPr>
-        <w:t>?</w:t>
-      </w:r>
-    </w:p>
-    <w:p>
-      <w:pPr>
-        <w:pStyle w:val="ListParagraph"/>
-        <w:numPr>
-          <w:ilvl w:val="0"/>
-          <w:numId w:val="1"/>
-        </w:numPr>
-        <w:rPr>
-          <w:rFonts w:cstheme="minorHAnsi"/>
-          <w:sz w:val="28"/>
-        </w:rPr>
-      </w:pPr>
-      <w:r>
-        <w:rPr>
-          <w:rFonts w:cstheme="minorHAnsi"/>
-          <w:sz w:val="28"/>
-        </w:rPr>
-        <w:t>Expander/Statusbar/Feedback??</w:t>
-      </w:r>
-      <w:r>
-        <w:rPr>
-          <w:rFonts w:cstheme="minorHAnsi"/>
-          <w:sz w:val="28"/>
-        </w:rPr>
-        <w:t>?</w:t>
-      </w:r>
+        <w:ind w:left="360"/>
+        <w:rPr>
+          <w:rFonts w:cstheme="minorHAnsi"/>
+          <w:b/>
+          <w:sz w:val="28"/>
+        </w:rPr>
+      </w:pPr>
     </w:p>
     <w:sectPr>
       <w:pgSz w:w="11906" w:h="16838"/>
@@ -676,6 +869,232 @@
 <file path=word/numbering.xml><?xml version="1.0" encoding="utf-8"?>
 <w:numbering xmlns:wpc="http://schemas.microsoft.com/office/word/2010/wordprocessingCanvas" xmlns:mc="http://schemas.openxmlformats.org/markup-compatibility/2006" xmlns:o="urn:schemas-microsoft-com:office:office" xmlns:r="http://schemas.openxmlformats.org/officeDocument/2006/relationships" xmlns:m="http://schemas.openxmlformats.org/officeDocument/2006/math" xmlns:v="urn:schemas-microsoft-com:vml" xmlns:wp14="http://schemas.microsoft.com/office/word/2010/wordprocessingDrawing" xmlns:wp="http://schemas.openxmlformats.org/drawingml/2006/wordprocessingDrawing" xmlns:w10="urn:schemas-microsoft-com:office:word" xmlns:w="http://schemas.openxmlformats.org/wordprocessingml/2006/main" xmlns:w14="http://schemas.microsoft.com/office/word/2010/wordml" xmlns:w15="http://schemas.microsoft.com/office/word/2012/wordml" xmlns:wpg="http://schemas.microsoft.com/office/word/2010/wordprocessingGroup" xmlns:wpi="http://schemas.microsoft.com/office/word/2010/wordprocessingInk" xmlns:wne="http://schemas.microsoft.com/office/word/2006/wordml" xmlns:wps="http://schemas.microsoft.com/office/word/2010/wordprocessingShape" mc:Ignorable="w14 w15 wp14">
   <w:abstractNum w:abstractNumId="0">
+    <w:nsid w:val="04DF0009"/>
+    <w:multiLevelType w:val="hybridMultilevel"/>
+    <w:tmpl w:val="12849190"/>
+    <w:lvl w:ilvl="0" w:tplc="040E0001">
+      <w:start w:val="1"/>
+      <w:numFmt w:val="bullet"/>
+      <w:lvlText w:val=""/>
+      <w:lvlJc w:val="left"/>
+      <w:pPr>
+        <w:ind w:left="1440" w:hanging="360"/>
+      </w:pPr>
+      <w:rPr>
+        <w:rFonts w:ascii="Symbol" w:hAnsi="Symbol" w:hint="default"/>
+      </w:rPr>
+    </w:lvl>
+    <w:lvl w:ilvl="1" w:tplc="040E0003" w:tentative="1">
+      <w:start w:val="1"/>
+      <w:numFmt w:val="bullet"/>
+      <w:lvlText w:val="o"/>
+      <w:lvlJc w:val="left"/>
+      <w:pPr>
+        <w:ind w:left="2160" w:hanging="360"/>
+      </w:pPr>
+      <w:rPr>
+        <w:rFonts w:ascii="Courier New" w:hAnsi="Courier New" w:cs="Courier New" w:hint="default"/>
+      </w:rPr>
+    </w:lvl>
+    <w:lvl w:ilvl="2" w:tplc="040E0005" w:tentative="1">
+      <w:start w:val="1"/>
+      <w:numFmt w:val="bullet"/>
+      <w:lvlText w:val=""/>
+      <w:lvlJc w:val="left"/>
+      <w:pPr>
+        <w:ind w:left="2880" w:hanging="360"/>
+      </w:pPr>
+      <w:rPr>
+        <w:rFonts w:ascii="Wingdings" w:hAnsi="Wingdings" w:hint="default"/>
+      </w:rPr>
+    </w:lvl>
+    <w:lvl w:ilvl="3" w:tplc="040E0001" w:tentative="1">
+      <w:start w:val="1"/>
+      <w:numFmt w:val="bullet"/>
+      <w:lvlText w:val=""/>
+      <w:lvlJc w:val="left"/>
+      <w:pPr>
+        <w:ind w:left="3600" w:hanging="360"/>
+      </w:pPr>
+      <w:rPr>
+        <w:rFonts w:ascii="Symbol" w:hAnsi="Symbol" w:hint="default"/>
+      </w:rPr>
+    </w:lvl>
+    <w:lvl w:ilvl="4" w:tplc="040E0003" w:tentative="1">
+      <w:start w:val="1"/>
+      <w:numFmt w:val="bullet"/>
+      <w:lvlText w:val="o"/>
+      <w:lvlJc w:val="left"/>
+      <w:pPr>
+        <w:ind w:left="4320" w:hanging="360"/>
+      </w:pPr>
+      <w:rPr>
+        <w:rFonts w:ascii="Courier New" w:hAnsi="Courier New" w:cs="Courier New" w:hint="default"/>
+      </w:rPr>
+    </w:lvl>
+    <w:lvl w:ilvl="5" w:tplc="040E0005" w:tentative="1">
+      <w:start w:val="1"/>
+      <w:numFmt w:val="bullet"/>
+      <w:lvlText w:val=""/>
+      <w:lvlJc w:val="left"/>
+      <w:pPr>
+        <w:ind w:left="5040" w:hanging="360"/>
+      </w:pPr>
+      <w:rPr>
+        <w:rFonts w:ascii="Wingdings" w:hAnsi="Wingdings" w:hint="default"/>
+      </w:rPr>
+    </w:lvl>
+    <w:lvl w:ilvl="6" w:tplc="040E0001" w:tentative="1">
+      <w:start w:val="1"/>
+      <w:numFmt w:val="bullet"/>
+      <w:lvlText w:val=""/>
+      <w:lvlJc w:val="left"/>
+      <w:pPr>
+        <w:ind w:left="5760" w:hanging="360"/>
+      </w:pPr>
+      <w:rPr>
+        <w:rFonts w:ascii="Symbol" w:hAnsi="Symbol" w:hint="default"/>
+      </w:rPr>
+    </w:lvl>
+    <w:lvl w:ilvl="7" w:tplc="040E0003" w:tentative="1">
+      <w:start w:val="1"/>
+      <w:numFmt w:val="bullet"/>
+      <w:lvlText w:val="o"/>
+      <w:lvlJc w:val="left"/>
+      <w:pPr>
+        <w:ind w:left="6480" w:hanging="360"/>
+      </w:pPr>
+      <w:rPr>
+        <w:rFonts w:ascii="Courier New" w:hAnsi="Courier New" w:cs="Courier New" w:hint="default"/>
+      </w:rPr>
+    </w:lvl>
+    <w:lvl w:ilvl="8" w:tplc="040E0005" w:tentative="1">
+      <w:start w:val="1"/>
+      <w:numFmt w:val="bullet"/>
+      <w:lvlText w:val=""/>
+      <w:lvlJc w:val="left"/>
+      <w:pPr>
+        <w:ind w:left="7200" w:hanging="360"/>
+      </w:pPr>
+      <w:rPr>
+        <w:rFonts w:ascii="Wingdings" w:hAnsi="Wingdings" w:hint="default"/>
+      </w:rPr>
+    </w:lvl>
+  </w:abstractNum>
+  <w:abstractNum w:abstractNumId="1">
+    <w:nsid w:val="19395A02"/>
+    <w:multiLevelType w:val="hybridMultilevel"/>
+    <w:tmpl w:val="834452BC"/>
+    <w:lvl w:ilvl="0" w:tplc="040E0001">
+      <w:start w:val="1"/>
+      <w:numFmt w:val="bullet"/>
+      <w:lvlText w:val=""/>
+      <w:lvlJc w:val="left"/>
+      <w:pPr>
+        <w:ind w:left="1440" w:hanging="360"/>
+      </w:pPr>
+      <w:rPr>
+        <w:rFonts w:ascii="Symbol" w:hAnsi="Symbol" w:hint="default"/>
+      </w:rPr>
+    </w:lvl>
+    <w:lvl w:ilvl="1" w:tplc="040E0003" w:tentative="1">
+      <w:start w:val="1"/>
+      <w:numFmt w:val="bullet"/>
+      <w:lvlText w:val="o"/>
+      <w:lvlJc w:val="left"/>
+      <w:pPr>
+        <w:ind w:left="2160" w:hanging="360"/>
+      </w:pPr>
+      <w:rPr>
+        <w:rFonts w:ascii="Courier New" w:hAnsi="Courier New" w:cs="Courier New" w:hint="default"/>
+      </w:rPr>
+    </w:lvl>
+    <w:lvl w:ilvl="2" w:tplc="040E0005" w:tentative="1">
+      <w:start w:val="1"/>
+      <w:numFmt w:val="bullet"/>
+      <w:lvlText w:val=""/>
+      <w:lvlJc w:val="left"/>
+      <w:pPr>
+        <w:ind w:left="2880" w:hanging="360"/>
+      </w:pPr>
+      <w:rPr>
+        <w:rFonts w:ascii="Wingdings" w:hAnsi="Wingdings" w:hint="default"/>
+      </w:rPr>
+    </w:lvl>
+    <w:lvl w:ilvl="3" w:tplc="040E0001" w:tentative="1">
+      <w:start w:val="1"/>
+      <w:numFmt w:val="bullet"/>
+      <w:lvlText w:val=""/>
+      <w:lvlJc w:val="left"/>
+      <w:pPr>
+        <w:ind w:left="3600" w:hanging="360"/>
+      </w:pPr>
+      <w:rPr>
+        <w:rFonts w:ascii="Symbol" w:hAnsi="Symbol" w:hint="default"/>
+      </w:rPr>
+    </w:lvl>
+    <w:lvl w:ilvl="4" w:tplc="040E0003" w:tentative="1">
+      <w:start w:val="1"/>
+      <w:numFmt w:val="bullet"/>
+      <w:lvlText w:val="o"/>
+      <w:lvlJc w:val="left"/>
+      <w:pPr>
+        <w:ind w:left="4320" w:hanging="360"/>
+      </w:pPr>
+      <w:rPr>
+        <w:rFonts w:ascii="Courier New" w:hAnsi="Courier New" w:cs="Courier New" w:hint="default"/>
+      </w:rPr>
+    </w:lvl>
+    <w:lvl w:ilvl="5" w:tplc="040E0005" w:tentative="1">
+      <w:start w:val="1"/>
+      <w:numFmt w:val="bullet"/>
+      <w:lvlText w:val=""/>
+      <w:lvlJc w:val="left"/>
+      <w:pPr>
+        <w:ind w:left="5040" w:hanging="360"/>
+      </w:pPr>
+      <w:rPr>
+        <w:rFonts w:ascii="Wingdings" w:hAnsi="Wingdings" w:hint="default"/>
+      </w:rPr>
+    </w:lvl>
+    <w:lvl w:ilvl="6" w:tplc="040E0001" w:tentative="1">
+      <w:start w:val="1"/>
+      <w:numFmt w:val="bullet"/>
+      <w:lvlText w:val=""/>
+      <w:lvlJc w:val="left"/>
+      <w:pPr>
+        <w:ind w:left="5760" w:hanging="360"/>
+      </w:pPr>
+      <w:rPr>
+        <w:rFonts w:ascii="Symbol" w:hAnsi="Symbol" w:hint="default"/>
+      </w:rPr>
+    </w:lvl>
+    <w:lvl w:ilvl="7" w:tplc="040E0003" w:tentative="1">
+      <w:start w:val="1"/>
+      <w:numFmt w:val="bullet"/>
+      <w:lvlText w:val="o"/>
+      <w:lvlJc w:val="left"/>
+      <w:pPr>
+        <w:ind w:left="6480" w:hanging="360"/>
+      </w:pPr>
+      <w:rPr>
+        <w:rFonts w:ascii="Courier New" w:hAnsi="Courier New" w:cs="Courier New" w:hint="default"/>
+      </w:rPr>
+    </w:lvl>
+    <w:lvl w:ilvl="8" w:tplc="040E0005" w:tentative="1">
+      <w:start w:val="1"/>
+      <w:numFmt w:val="bullet"/>
+      <w:lvlText w:val=""/>
+      <w:lvlJc w:val="left"/>
+      <w:pPr>
+        <w:ind w:left="7200" w:hanging="360"/>
+      </w:pPr>
+      <w:rPr>
+        <w:rFonts w:ascii="Wingdings" w:hAnsi="Wingdings" w:hint="default"/>
+      </w:rPr>
+    </w:lvl>
+  </w:abstractNum>
+  <w:abstractNum w:abstractNumId="2">
     <w:nsid w:val="28C94E7D"/>
     <w:multiLevelType w:val="hybridMultilevel"/>
     <w:tmpl w:val="CFF69C74"/>
@@ -788,7 +1207,120 @@
       </w:rPr>
     </w:lvl>
   </w:abstractNum>
-  <w:abstractNum w:abstractNumId="1">
+  <w:abstractNum w:abstractNumId="3">
+    <w:nsid w:val="2D2B75AD"/>
+    <w:multiLevelType w:val="hybridMultilevel"/>
+    <w:tmpl w:val="77C429C4"/>
+    <w:lvl w:ilvl="0" w:tplc="040E0001">
+      <w:start w:val="1"/>
+      <w:numFmt w:val="bullet"/>
+      <w:lvlText w:val=""/>
+      <w:lvlJc w:val="left"/>
+      <w:pPr>
+        <w:ind w:left="1440" w:hanging="360"/>
+      </w:pPr>
+      <w:rPr>
+        <w:rFonts w:ascii="Symbol" w:hAnsi="Symbol" w:hint="default"/>
+      </w:rPr>
+    </w:lvl>
+    <w:lvl w:ilvl="1" w:tplc="040E0003" w:tentative="1">
+      <w:start w:val="1"/>
+      <w:numFmt w:val="bullet"/>
+      <w:lvlText w:val="o"/>
+      <w:lvlJc w:val="left"/>
+      <w:pPr>
+        <w:ind w:left="2160" w:hanging="360"/>
+      </w:pPr>
+      <w:rPr>
+        <w:rFonts w:ascii="Courier New" w:hAnsi="Courier New" w:cs="Courier New" w:hint="default"/>
+      </w:rPr>
+    </w:lvl>
+    <w:lvl w:ilvl="2" w:tplc="040E0005" w:tentative="1">
+      <w:start w:val="1"/>
+      <w:numFmt w:val="bullet"/>
+      <w:lvlText w:val=""/>
+      <w:lvlJc w:val="left"/>
+      <w:pPr>
+        <w:ind w:left="2880" w:hanging="360"/>
+      </w:pPr>
+      <w:rPr>
+        <w:rFonts w:ascii="Wingdings" w:hAnsi="Wingdings" w:hint="default"/>
+      </w:rPr>
+    </w:lvl>
+    <w:lvl w:ilvl="3" w:tplc="040E0001" w:tentative="1">
+      <w:start w:val="1"/>
+      <w:numFmt w:val="bullet"/>
+      <w:lvlText w:val=""/>
+      <w:lvlJc w:val="left"/>
+      <w:pPr>
+        <w:ind w:left="3600" w:hanging="360"/>
+      </w:pPr>
+      <w:rPr>
+        <w:rFonts w:ascii="Symbol" w:hAnsi="Symbol" w:hint="default"/>
+      </w:rPr>
+    </w:lvl>
+    <w:lvl w:ilvl="4" w:tplc="040E0003" w:tentative="1">
+      <w:start w:val="1"/>
+      <w:numFmt w:val="bullet"/>
+      <w:lvlText w:val="o"/>
+      <w:lvlJc w:val="left"/>
+      <w:pPr>
+        <w:ind w:left="4320" w:hanging="360"/>
+      </w:pPr>
+      <w:rPr>
+        <w:rFonts w:ascii="Courier New" w:hAnsi="Courier New" w:cs="Courier New" w:hint="default"/>
+      </w:rPr>
+    </w:lvl>
+    <w:lvl w:ilvl="5" w:tplc="040E0005" w:tentative="1">
+      <w:start w:val="1"/>
+      <w:numFmt w:val="bullet"/>
+      <w:lvlText w:val=""/>
+      <w:lvlJc w:val="left"/>
+      <w:pPr>
+        <w:ind w:left="5040" w:hanging="360"/>
+      </w:pPr>
+      <w:rPr>
+        <w:rFonts w:ascii="Wingdings" w:hAnsi="Wingdings" w:hint="default"/>
+      </w:rPr>
+    </w:lvl>
+    <w:lvl w:ilvl="6" w:tplc="040E0001" w:tentative="1">
+      <w:start w:val="1"/>
+      <w:numFmt w:val="bullet"/>
+      <w:lvlText w:val=""/>
+      <w:lvlJc w:val="left"/>
+      <w:pPr>
+        <w:ind w:left="5760" w:hanging="360"/>
+      </w:pPr>
+      <w:rPr>
+        <w:rFonts w:ascii="Symbol" w:hAnsi="Symbol" w:hint="default"/>
+      </w:rPr>
+    </w:lvl>
+    <w:lvl w:ilvl="7" w:tplc="040E0003" w:tentative="1">
+      <w:start w:val="1"/>
+      <w:numFmt w:val="bullet"/>
+      <w:lvlText w:val="o"/>
+      <w:lvlJc w:val="left"/>
+      <w:pPr>
+        <w:ind w:left="6480" w:hanging="360"/>
+      </w:pPr>
+      <w:rPr>
+        <w:rFonts w:ascii="Courier New" w:hAnsi="Courier New" w:cs="Courier New" w:hint="default"/>
+      </w:rPr>
+    </w:lvl>
+    <w:lvl w:ilvl="8" w:tplc="040E0005" w:tentative="1">
+      <w:start w:val="1"/>
+      <w:numFmt w:val="bullet"/>
+      <w:lvlText w:val=""/>
+      <w:lvlJc w:val="left"/>
+      <w:pPr>
+        <w:ind w:left="7200" w:hanging="360"/>
+      </w:pPr>
+      <w:rPr>
+        <w:rFonts w:ascii="Wingdings" w:hAnsi="Wingdings" w:hint="default"/>
+      </w:rPr>
+    </w:lvl>
+  </w:abstractNum>
+  <w:abstractNum w:abstractNumId="4">
     <w:nsid w:val="32F51BF6"/>
     <w:multiLevelType w:val="hybridMultilevel"/>
     <w:tmpl w:val="B9E64968"/>
@@ -901,7 +1433,7 @@
       </w:rPr>
     </w:lvl>
   </w:abstractNum>
-  <w:abstractNum w:abstractNumId="2">
+  <w:abstractNum w:abstractNumId="5">
     <w:nsid w:val="3BEB651F"/>
     <w:multiLevelType w:val="hybridMultilevel"/>
     <w:tmpl w:val="495CD57E"/>
@@ -1014,7 +1546,233 @@
       </w:rPr>
     </w:lvl>
   </w:abstractNum>
-  <w:abstractNum w:abstractNumId="3">
+  <w:abstractNum w:abstractNumId="6">
+    <w:nsid w:val="52B52108"/>
+    <w:multiLevelType w:val="hybridMultilevel"/>
+    <w:tmpl w:val="EC5AE1F4"/>
+    <w:lvl w:ilvl="0" w:tplc="040E0001">
+      <w:start w:val="1"/>
+      <w:numFmt w:val="bullet"/>
+      <w:lvlText w:val=""/>
+      <w:lvlJc w:val="left"/>
+      <w:pPr>
+        <w:ind w:left="1440" w:hanging="360"/>
+      </w:pPr>
+      <w:rPr>
+        <w:rFonts w:ascii="Symbol" w:hAnsi="Symbol" w:hint="default"/>
+      </w:rPr>
+    </w:lvl>
+    <w:lvl w:ilvl="1" w:tplc="040E0003" w:tentative="1">
+      <w:start w:val="1"/>
+      <w:numFmt w:val="bullet"/>
+      <w:lvlText w:val="o"/>
+      <w:lvlJc w:val="left"/>
+      <w:pPr>
+        <w:ind w:left="2160" w:hanging="360"/>
+      </w:pPr>
+      <w:rPr>
+        <w:rFonts w:ascii="Courier New" w:hAnsi="Courier New" w:cs="Courier New" w:hint="default"/>
+      </w:rPr>
+    </w:lvl>
+    <w:lvl w:ilvl="2" w:tplc="040E0005" w:tentative="1">
+      <w:start w:val="1"/>
+      <w:numFmt w:val="bullet"/>
+      <w:lvlText w:val=""/>
+      <w:lvlJc w:val="left"/>
+      <w:pPr>
+        <w:ind w:left="2880" w:hanging="360"/>
+      </w:pPr>
+      <w:rPr>
+        <w:rFonts w:ascii="Wingdings" w:hAnsi="Wingdings" w:hint="default"/>
+      </w:rPr>
+    </w:lvl>
+    <w:lvl w:ilvl="3" w:tplc="040E0001" w:tentative="1">
+      <w:start w:val="1"/>
+      <w:numFmt w:val="bullet"/>
+      <w:lvlText w:val=""/>
+      <w:lvlJc w:val="left"/>
+      <w:pPr>
+        <w:ind w:left="3600" w:hanging="360"/>
+      </w:pPr>
+      <w:rPr>
+        <w:rFonts w:ascii="Symbol" w:hAnsi="Symbol" w:hint="default"/>
+      </w:rPr>
+    </w:lvl>
+    <w:lvl w:ilvl="4" w:tplc="040E0003" w:tentative="1">
+      <w:start w:val="1"/>
+      <w:numFmt w:val="bullet"/>
+      <w:lvlText w:val="o"/>
+      <w:lvlJc w:val="left"/>
+      <w:pPr>
+        <w:ind w:left="4320" w:hanging="360"/>
+      </w:pPr>
+      <w:rPr>
+        <w:rFonts w:ascii="Courier New" w:hAnsi="Courier New" w:cs="Courier New" w:hint="default"/>
+      </w:rPr>
+    </w:lvl>
+    <w:lvl w:ilvl="5" w:tplc="040E0005" w:tentative="1">
+      <w:start w:val="1"/>
+      <w:numFmt w:val="bullet"/>
+      <w:lvlText w:val=""/>
+      <w:lvlJc w:val="left"/>
+      <w:pPr>
+        <w:ind w:left="5040" w:hanging="360"/>
+      </w:pPr>
+      <w:rPr>
+        <w:rFonts w:ascii="Wingdings" w:hAnsi="Wingdings" w:hint="default"/>
+      </w:rPr>
+    </w:lvl>
+    <w:lvl w:ilvl="6" w:tplc="040E0001" w:tentative="1">
+      <w:start w:val="1"/>
+      <w:numFmt w:val="bullet"/>
+      <w:lvlText w:val=""/>
+      <w:lvlJc w:val="left"/>
+      <w:pPr>
+        <w:ind w:left="5760" w:hanging="360"/>
+      </w:pPr>
+      <w:rPr>
+        <w:rFonts w:ascii="Symbol" w:hAnsi="Symbol" w:hint="default"/>
+      </w:rPr>
+    </w:lvl>
+    <w:lvl w:ilvl="7" w:tplc="040E0003" w:tentative="1">
+      <w:start w:val="1"/>
+      <w:numFmt w:val="bullet"/>
+      <w:lvlText w:val="o"/>
+      <w:lvlJc w:val="left"/>
+      <w:pPr>
+        <w:ind w:left="6480" w:hanging="360"/>
+      </w:pPr>
+      <w:rPr>
+        <w:rFonts w:ascii="Courier New" w:hAnsi="Courier New" w:cs="Courier New" w:hint="default"/>
+      </w:rPr>
+    </w:lvl>
+    <w:lvl w:ilvl="8" w:tplc="040E0005" w:tentative="1">
+      <w:start w:val="1"/>
+      <w:numFmt w:val="bullet"/>
+      <w:lvlText w:val=""/>
+      <w:lvlJc w:val="left"/>
+      <w:pPr>
+        <w:ind w:left="7200" w:hanging="360"/>
+      </w:pPr>
+      <w:rPr>
+        <w:rFonts w:ascii="Wingdings" w:hAnsi="Wingdings" w:hint="default"/>
+      </w:rPr>
+    </w:lvl>
+  </w:abstractNum>
+  <w:abstractNum w:abstractNumId="7">
+    <w:nsid w:val="69F07366"/>
+    <w:multiLevelType w:val="hybridMultilevel"/>
+    <w:tmpl w:val="DEAAC81C"/>
+    <w:lvl w:ilvl="0" w:tplc="040E0001">
+      <w:start w:val="1"/>
+      <w:numFmt w:val="bullet"/>
+      <w:lvlText w:val=""/>
+      <w:lvlJc w:val="left"/>
+      <w:pPr>
+        <w:ind w:left="720" w:hanging="360"/>
+      </w:pPr>
+      <w:rPr>
+        <w:rFonts w:ascii="Symbol" w:hAnsi="Symbol" w:hint="default"/>
+      </w:rPr>
+    </w:lvl>
+    <w:lvl w:ilvl="1" w:tplc="040E0003" w:tentative="1">
+      <w:start w:val="1"/>
+      <w:numFmt w:val="bullet"/>
+      <w:lvlText w:val="o"/>
+      <w:lvlJc w:val="left"/>
+      <w:pPr>
+        <w:ind w:left="1440" w:hanging="360"/>
+      </w:pPr>
+      <w:rPr>
+        <w:rFonts w:ascii="Courier New" w:hAnsi="Courier New" w:cs="Courier New" w:hint="default"/>
+      </w:rPr>
+    </w:lvl>
+    <w:lvl w:ilvl="2" w:tplc="040E0005" w:tentative="1">
+      <w:start w:val="1"/>
+      <w:numFmt w:val="bullet"/>
+      <w:lvlText w:val=""/>
+      <w:lvlJc w:val="left"/>
+      <w:pPr>
+        <w:ind w:left="2160" w:hanging="360"/>
+      </w:pPr>
+      <w:rPr>
+        <w:rFonts w:ascii="Wingdings" w:hAnsi="Wingdings" w:hint="default"/>
+      </w:rPr>
+    </w:lvl>
+    <w:lvl w:ilvl="3" w:tplc="040E0001" w:tentative="1">
+      <w:start w:val="1"/>
+      <w:numFmt w:val="bullet"/>
+      <w:lvlText w:val=""/>
+      <w:lvlJc w:val="left"/>
+      <w:pPr>
+        <w:ind w:left="2880" w:hanging="360"/>
+      </w:pPr>
+      <w:rPr>
+        <w:rFonts w:ascii="Symbol" w:hAnsi="Symbol" w:hint="default"/>
+      </w:rPr>
+    </w:lvl>
+    <w:lvl w:ilvl="4" w:tplc="040E0003" w:tentative="1">
+      <w:start w:val="1"/>
+      <w:numFmt w:val="bullet"/>
+      <w:lvlText w:val="o"/>
+      <w:lvlJc w:val="left"/>
+      <w:pPr>
+        <w:ind w:left="3600" w:hanging="360"/>
+      </w:pPr>
+      <w:rPr>
+        <w:rFonts w:ascii="Courier New" w:hAnsi="Courier New" w:cs="Courier New" w:hint="default"/>
+      </w:rPr>
+    </w:lvl>
+    <w:lvl w:ilvl="5" w:tplc="040E0005" w:tentative="1">
+      <w:start w:val="1"/>
+      <w:numFmt w:val="bullet"/>
+      <w:lvlText w:val=""/>
+      <w:lvlJc w:val="left"/>
+      <w:pPr>
+        <w:ind w:left="4320" w:hanging="360"/>
+      </w:pPr>
+      <w:rPr>
+        <w:rFonts w:ascii="Wingdings" w:hAnsi="Wingdings" w:hint="default"/>
+      </w:rPr>
+    </w:lvl>
+    <w:lvl w:ilvl="6" w:tplc="040E0001" w:tentative="1">
+      <w:start w:val="1"/>
+      <w:numFmt w:val="bullet"/>
+      <w:lvlText w:val=""/>
+      <w:lvlJc w:val="left"/>
+      <w:pPr>
+        <w:ind w:left="5040" w:hanging="360"/>
+      </w:pPr>
+      <w:rPr>
+        <w:rFonts w:ascii="Symbol" w:hAnsi="Symbol" w:hint="default"/>
+      </w:rPr>
+    </w:lvl>
+    <w:lvl w:ilvl="7" w:tplc="040E0003" w:tentative="1">
+      <w:start w:val="1"/>
+      <w:numFmt w:val="bullet"/>
+      <w:lvlText w:val="o"/>
+      <w:lvlJc w:val="left"/>
+      <w:pPr>
+        <w:ind w:left="5760" w:hanging="360"/>
+      </w:pPr>
+      <w:rPr>
+        <w:rFonts w:ascii="Courier New" w:hAnsi="Courier New" w:cs="Courier New" w:hint="default"/>
+      </w:rPr>
+    </w:lvl>
+    <w:lvl w:ilvl="8" w:tplc="040E0005" w:tentative="1">
+      <w:start w:val="1"/>
+      <w:numFmt w:val="bullet"/>
+      <w:lvlText w:val=""/>
+      <w:lvlJc w:val="left"/>
+      <w:pPr>
+        <w:ind w:left="6480" w:hanging="360"/>
+      </w:pPr>
+      <w:rPr>
+        <w:rFonts w:ascii="Wingdings" w:hAnsi="Wingdings" w:hint="default"/>
+      </w:rPr>
+    </w:lvl>
+  </w:abstractNum>
+  <w:abstractNum w:abstractNumId="8">
     <w:nsid w:val="6F171CAC"/>
     <w:multiLevelType w:val="hybridMultilevel"/>
     <w:tmpl w:val="D990ECB2"/>
@@ -1127,10 +1885,123 @@
       </w:rPr>
     </w:lvl>
   </w:abstractNum>
-  <w:abstractNum w:abstractNumId="4">
+  <w:abstractNum w:abstractNumId="9">
+    <w:nsid w:val="7A0B3E4D"/>
+    <w:multiLevelType w:val="hybridMultilevel"/>
+    <w:tmpl w:val="A2702B2A"/>
+    <w:lvl w:ilvl="0" w:tplc="040E0001">
+      <w:start w:val="1"/>
+      <w:numFmt w:val="bullet"/>
+      <w:lvlText w:val=""/>
+      <w:lvlJc w:val="left"/>
+      <w:pPr>
+        <w:ind w:left="1080" w:hanging="360"/>
+      </w:pPr>
+      <w:rPr>
+        <w:rFonts w:ascii="Symbol" w:hAnsi="Symbol" w:hint="default"/>
+      </w:rPr>
+    </w:lvl>
+    <w:lvl w:ilvl="1" w:tplc="040E0003" w:tentative="1">
+      <w:start w:val="1"/>
+      <w:numFmt w:val="bullet"/>
+      <w:lvlText w:val="o"/>
+      <w:lvlJc w:val="left"/>
+      <w:pPr>
+        <w:ind w:left="1800" w:hanging="360"/>
+      </w:pPr>
+      <w:rPr>
+        <w:rFonts w:ascii="Courier New" w:hAnsi="Courier New" w:cs="Courier New" w:hint="default"/>
+      </w:rPr>
+    </w:lvl>
+    <w:lvl w:ilvl="2" w:tplc="040E0005" w:tentative="1">
+      <w:start w:val="1"/>
+      <w:numFmt w:val="bullet"/>
+      <w:lvlText w:val=""/>
+      <w:lvlJc w:val="left"/>
+      <w:pPr>
+        <w:ind w:left="2520" w:hanging="360"/>
+      </w:pPr>
+      <w:rPr>
+        <w:rFonts w:ascii="Wingdings" w:hAnsi="Wingdings" w:hint="default"/>
+      </w:rPr>
+    </w:lvl>
+    <w:lvl w:ilvl="3" w:tplc="040E0001" w:tentative="1">
+      <w:start w:val="1"/>
+      <w:numFmt w:val="bullet"/>
+      <w:lvlText w:val=""/>
+      <w:lvlJc w:val="left"/>
+      <w:pPr>
+        <w:ind w:left="3240" w:hanging="360"/>
+      </w:pPr>
+      <w:rPr>
+        <w:rFonts w:ascii="Symbol" w:hAnsi="Symbol" w:hint="default"/>
+      </w:rPr>
+    </w:lvl>
+    <w:lvl w:ilvl="4" w:tplc="040E0003" w:tentative="1">
+      <w:start w:val="1"/>
+      <w:numFmt w:val="bullet"/>
+      <w:lvlText w:val="o"/>
+      <w:lvlJc w:val="left"/>
+      <w:pPr>
+        <w:ind w:left="3960" w:hanging="360"/>
+      </w:pPr>
+      <w:rPr>
+        <w:rFonts w:ascii="Courier New" w:hAnsi="Courier New" w:cs="Courier New" w:hint="default"/>
+      </w:rPr>
+    </w:lvl>
+    <w:lvl w:ilvl="5" w:tplc="040E0005" w:tentative="1">
+      <w:start w:val="1"/>
+      <w:numFmt w:val="bullet"/>
+      <w:lvlText w:val=""/>
+      <w:lvlJc w:val="left"/>
+      <w:pPr>
+        <w:ind w:left="4680" w:hanging="360"/>
+      </w:pPr>
+      <w:rPr>
+        <w:rFonts w:ascii="Wingdings" w:hAnsi="Wingdings" w:hint="default"/>
+      </w:rPr>
+    </w:lvl>
+    <w:lvl w:ilvl="6" w:tplc="040E0001" w:tentative="1">
+      <w:start w:val="1"/>
+      <w:numFmt w:val="bullet"/>
+      <w:lvlText w:val=""/>
+      <w:lvlJc w:val="left"/>
+      <w:pPr>
+        <w:ind w:left="5400" w:hanging="360"/>
+      </w:pPr>
+      <w:rPr>
+        <w:rFonts w:ascii="Symbol" w:hAnsi="Symbol" w:hint="default"/>
+      </w:rPr>
+    </w:lvl>
+    <w:lvl w:ilvl="7" w:tplc="040E0003" w:tentative="1">
+      <w:start w:val="1"/>
+      <w:numFmt w:val="bullet"/>
+      <w:lvlText w:val="o"/>
+      <w:lvlJc w:val="left"/>
+      <w:pPr>
+        <w:ind w:left="6120" w:hanging="360"/>
+      </w:pPr>
+      <w:rPr>
+        <w:rFonts w:ascii="Courier New" w:hAnsi="Courier New" w:cs="Courier New" w:hint="default"/>
+      </w:rPr>
+    </w:lvl>
+    <w:lvl w:ilvl="8" w:tplc="040E0005" w:tentative="1">
+      <w:start w:val="1"/>
+      <w:numFmt w:val="bullet"/>
+      <w:lvlText w:val=""/>
+      <w:lvlJc w:val="left"/>
+      <w:pPr>
+        <w:ind w:left="6840" w:hanging="360"/>
+      </w:pPr>
+      <w:rPr>
+        <w:rFonts w:ascii="Wingdings" w:hAnsi="Wingdings" w:hint="default"/>
+      </w:rPr>
+    </w:lvl>
+  </w:abstractNum>
+  <w:abstractNum w:abstractNumId="10">
     <w:nsid w:val="7DBA2FA9"/>
     <w:multiLevelType w:val="hybridMultilevel"/>
-    <w:tmpl w:val="0066C3D6"/>
+    <w:tmpl w:val="E88036F8"/>
     <w:lvl w:ilvl="0" w:tplc="040E000F">
       <w:start w:val="1"/>
       <w:numFmt w:val="decimal"/>
@@ -1214,19 +2085,37 @@
     </w:lvl>
   </w:abstractNum>
   <w:num w:numId="1">
+    <w:abstractNumId w:val="8"/>
+  </w:num>
+  <w:num w:numId="2">
+    <w:abstractNumId w:val="10"/>
+  </w:num>
+  <w:num w:numId="3">
+    <w:abstractNumId w:val="4"/>
+  </w:num>
+  <w:num w:numId="4">
+    <w:abstractNumId w:val="2"/>
+  </w:num>
+  <w:num w:numId="5">
+    <w:abstractNumId w:val="5"/>
+  </w:num>
+  <w:num w:numId="6">
+    <w:abstractNumId w:val="6"/>
+  </w:num>
+  <w:num w:numId="7">
+    <w:abstractNumId w:val="7"/>
+  </w:num>
+  <w:num w:numId="8">
     <w:abstractNumId w:val="3"/>
   </w:num>
-  <w:num w:numId="2">
-    <w:abstractNumId w:val="4"/>
+  <w:num w:numId="9">
+    <w:abstractNumId w:val="0"/>
   </w:num>
-  <w:num w:numId="3">
+  <w:num w:numId="10">
     <w:abstractNumId w:val="1"/>
   </w:num>
-  <w:num w:numId="4">
-    <w:abstractNumId w:val="0"/>
-  </w:num>
-  <w:num w:numId="5">
-    <w:abstractNumId w:val="2"/>
+  <w:num w:numId="11">
+    <w:abstractNumId w:val="9"/>
   </w:num>
 </w:numbering>
 </file>

</xml_diff>

<commit_message>
TimeSheet.Resource Console Application kicserelese Class Libraryre...
</commit_message>
<xml_diff>
--- a/Kerdesek.docx
+++ b/Kerdesek.docx
@@ -243,7 +243,7 @@
           <w:sz w:val="28"/>
           <w:szCs w:val="28"/>
         </w:rPr>
-        <w:t>Daily task option??</w:t>
+        <w:t>Biztos kapjon a fonok ertesitest ha vki a feladat statuszat „Done”-ra allitotta?</w:t>
       </w:r>
     </w:p>
     <w:p>
@@ -266,7 +266,15 @@
           <w:sz w:val="28"/>
           <w:szCs w:val="28"/>
         </w:rPr>
-        <w:t>Ceg nevet kiirjam-e vhogy/vhova?</w:t>
+        <w:t xml:space="preserve"> </w:t>
+      </w:r>
+      <w:r>
+        <w:rPr>
+          <w:rFonts w:cstheme="minorHAnsi"/>
+          <w:sz w:val="28"/>
+          <w:szCs w:val="28"/>
+        </w:rPr>
+        <w:t>Daily task option??</w:t>
       </w:r>
     </w:p>
     <w:p>
@@ -289,17 +297,7 @@
           <w:sz w:val="28"/>
           <w:szCs w:val="28"/>
         </w:rPr>
-        <w:t>Biztos kapjon a fonok ertesitest ha vki</w:t>
-      </w:r>
-      <w:bookmarkStart w:id="0" w:name="_GoBack"/>
-      <w:bookmarkEnd w:id="0"/>
-      <w:r>
-        <w:rPr>
-          <w:rFonts w:cstheme="minorHAnsi"/>
-          <w:sz w:val="28"/>
-          <w:szCs w:val="28"/>
-        </w:rPr>
-        <w:t xml:space="preserve"> a feladat statuszat „Done”-ra allitotta?</w:t>
+        <w:t>Ceg nevet kiirjam-e vhogy/vhova?</w:t>
       </w:r>
     </w:p>
     <w:p>
@@ -345,26 +343,22 @@
           <w:sz w:val="28"/>
           <w:szCs w:val="28"/>
         </w:rPr>
-        <w:t>Profile es Logout egybe lenyilos valasztassal</w:t>
-      </w:r>
-      <w:r>
-        <w:rPr>
-          <w:rFonts w:cstheme="minorHAnsi"/>
-          <w:sz w:val="28"/>
-          <w:szCs w:val="28"/>
-        </w:rPr>
-        <w:t>...</w:t>
+        <w:t>Nyelv valtas eseten hogyan frissuljon az egesz ablak?</w:t>
       </w:r>
     </w:p>
     <w:p>
       <w:pPr>
         <w:pStyle w:val="ListParagraph"/>
-        <w:ind w:left="1068"/>
-        <w:rPr>
-          <w:rFonts w:cstheme="minorHAnsi"/>
-          <w:sz w:val="28"/>
-        </w:rPr>
-      </w:pPr>
+        <w:ind w:left="1080"/>
+        <w:rPr>
+          <w:rFonts w:cstheme="minorHAnsi"/>
+          <w:color w:val="000000" w:themeColor="text1"/>
+          <w:sz w:val="28"/>
+          <w:szCs w:val="28"/>
+        </w:rPr>
+      </w:pPr>
+      <w:bookmarkStart w:id="0" w:name="_GoBack"/>
+      <w:bookmarkEnd w:id="0"/>
     </w:p>
     <w:p>
       <w:pPr>
@@ -715,7 +709,7 @@
           <w:rFonts w:cstheme="minorHAnsi"/>
           <w:sz w:val="28"/>
         </w:rPr>
-        <w:t>Angol, magyar???</w:t>
+        <w:t>szerver-kliens architektura</w:t>
       </w:r>
     </w:p>
     <w:p>
@@ -736,26 +730,6 @@
           <w:sz w:val="28"/>
         </w:rPr>
         <w:t>Expander/Statusbar/Feedback???</w:t>
-      </w:r>
-    </w:p>
-    <w:p>
-      <w:pPr>
-        <w:pStyle w:val="ListParagraph"/>
-        <w:numPr>
-          <w:ilvl w:val="0"/>
-          <w:numId w:val="1"/>
-        </w:numPr>
-        <w:rPr>
-          <w:rFonts w:cstheme="minorHAnsi"/>
-          <w:sz w:val="28"/>
-        </w:rPr>
-      </w:pPr>
-      <w:r>
-        <w:rPr>
-          <w:rFonts w:cstheme="minorHAnsi"/>
-          <w:sz w:val="28"/>
-        </w:rPr>
-        <w:t>szerver-kliens architektura</w:t>
       </w:r>
     </w:p>
     <w:p>

</xml_diff>

<commit_message>
Uj user eseten a MyProfileView-hoz dob, Admin nem tudja sajat magat torolni
</commit_message>
<xml_diff>
--- a/Kerdesek.docx
+++ b/Kerdesek.docx
@@ -53,7 +53,23 @@
           <w:b/>
           <w:sz w:val="28"/>
         </w:rPr>
-        <w:t>Kevesbe fontosabb kerdes</w:t>
+        <w:t>K</w:t>
+      </w:r>
+      <w:r>
+        <w:rPr>
+          <w:rFonts w:cstheme="minorHAnsi"/>
+          <w:b/>
+          <w:sz w:val="28"/>
+        </w:rPr>
+        <w:t>erdes</w:t>
+      </w:r>
+      <w:r>
+        <w:rPr>
+          <w:rFonts w:cstheme="minorHAnsi"/>
+          <w:b/>
+          <w:sz w:val="28"/>
+        </w:rPr>
+        <w:t>ek</w:t>
       </w:r>
     </w:p>
     <w:p>
@@ -138,8 +154,8 @@
         <w:rPr>
           <w:rFonts w:ascii="Consolas" w:hAnsi="Consolas" w:cs="Consolas"/>
           <w:color w:val="008000"/>
-          <w:sz w:val="19"/>
-          <w:szCs w:val="19"/>
+          <w:sz w:val="28"/>
+          <w:szCs w:val="28"/>
         </w:rPr>
         <w:t xml:space="preserve"> </w:t>
       </w:r>
@@ -266,7 +282,23 @@
           <w:sz w:val="28"/>
           <w:szCs w:val="28"/>
         </w:rPr>
-        <w:t>Fonok tudja-e modositani a task Statuszat?</w:t>
+        <w:t>Fonok tudja-e modositani mas felhasznalo</w:t>
+      </w:r>
+      <w:r>
+        <w:rPr>
+          <w:rFonts w:cstheme="minorHAnsi"/>
+          <w:sz w:val="28"/>
+          <w:szCs w:val="28"/>
+        </w:rPr>
+        <w:t xml:space="preserve"> T</w:t>
+      </w:r>
+      <w:r>
+        <w:rPr>
+          <w:rFonts w:cstheme="minorHAnsi"/>
+          <w:sz w:val="28"/>
+          <w:szCs w:val="28"/>
+        </w:rPr>
+        <w:t>ask Statuszat?</w:t>
       </w:r>
     </w:p>
     <w:p>
@@ -396,10 +428,29 @@
       <w:r>
         <w:rPr>
           <w:rFonts w:cstheme="minorHAnsi"/>
-          <w:sz w:val="28"/>
-          <w:szCs w:val="28"/>
-        </w:rPr>
-        <w:t>Jo-e a create utani lista frissites?</w:t>
+          <w:color w:val="000000"/>
+          <w:sz w:val="28"/>
+          <w:szCs w:val="28"/>
+        </w:rPr>
+        <w:t>MessageBoxButton.YesNo</w:t>
+      </w:r>
+      <w:r>
+        <w:rPr>
+          <w:rFonts w:cstheme="minorHAnsi"/>
+          <w:color w:val="000000"/>
+          <w:sz w:val="28"/>
+          <w:szCs w:val="28"/>
+        </w:rPr>
+        <w:t>-t lehet-</w:t>
+      </w:r>
+      <w:r>
+        <w:rPr>
+          <w:rFonts w:cstheme="minorHAnsi"/>
+          <w:color w:val="000000"/>
+          <w:sz w:val="28"/>
+          <w:szCs w:val="28"/>
+        </w:rPr>
+        <w:t>e megvaltoztatni?</w:t>
       </w:r>
     </w:p>
     <w:p>
@@ -422,7 +473,7 @@
           <w:sz w:val="28"/>
           <w:szCs w:val="28"/>
         </w:rPr>
-        <w:t>Nyelv valtas eseten hogyan frissuljon az egesz ablak?</w:t>
+        <w:t>Jo-e a create utani lista frissites?</w:t>
       </w:r>
     </w:p>
     <w:p>
@@ -434,7 +485,30 @@
         </w:numPr>
         <w:rPr>
           <w:rFonts w:cstheme="minorHAnsi"/>
-          <w:sz w:val="32"/>
+          <w:color w:val="000000" w:themeColor="text1"/>
+          <w:sz w:val="28"/>
+          <w:szCs w:val="28"/>
+        </w:rPr>
+      </w:pPr>
+      <w:r>
+        <w:rPr>
+          <w:rFonts w:cstheme="minorHAnsi"/>
+          <w:sz w:val="28"/>
+          <w:szCs w:val="28"/>
+        </w:rPr>
+        <w:t>Nyelv valtas eseten hogyan frissuljon az egesz ablak?</w:t>
+      </w:r>
+    </w:p>
+    <w:p>
+      <w:pPr>
+        <w:pStyle w:val="ListParagraph"/>
+        <w:numPr>
+          <w:ilvl w:val="0"/>
+          <w:numId w:val="5"/>
+        </w:numPr>
+        <w:rPr>
+          <w:rFonts w:cstheme="minorHAnsi"/>
+          <w:sz w:val="28"/>
           <w:szCs w:val="28"/>
         </w:rPr>
       </w:pPr>
@@ -495,8 +569,8 @@
         <w:rPr>
           <w:rFonts w:ascii="Consolas" w:hAnsi="Consolas" w:cs="Consolas"/>
           <w:color w:val="008000"/>
-          <w:sz w:val="19"/>
-          <w:szCs w:val="19"/>
+          <w:sz w:val="28"/>
+          <w:szCs w:val="28"/>
         </w:rPr>
         <w:t xml:space="preserve"> </w:t>
       </w:r>
@@ -504,8 +578,8 @@
         <w:rPr>
           <w:rFonts w:cstheme="minorHAnsi"/>
           <w:color w:val="008000"/>
-          <w:sz w:val="20"/>
-          <w:szCs w:val="19"/>
+          <w:sz w:val="28"/>
+          <w:szCs w:val="28"/>
         </w:rPr>
         <w:t>TimeSpan.FromMinutes(</w:t>
       </w:r>
@@ -513,8 +587,8 @@
         <w:rPr>
           <w:rFonts w:cstheme="minorHAnsi"/>
           <w:color w:val="008000"/>
-          <w:sz w:val="20"/>
-          <w:szCs w:val="19"/>
+          <w:sz w:val="28"/>
+          <w:szCs w:val="28"/>
         </w:rPr>
         <w:t>record.Duration).ToString("hh':'mm")</w:t>
       </w:r>
@@ -549,31 +623,7 @@
           <w:b/>
           <w:sz w:val="28"/>
         </w:rPr>
-        <w:t>Fontosabb kerdes</w:t>
-      </w:r>
-      <w:r>
-        <w:rPr>
-          <w:rFonts w:cstheme="minorHAnsi"/>
-          <w:b/>
-          <w:sz w:val="28"/>
-        </w:rPr>
-        <w:t xml:space="preserve"> vagy</w:t>
-      </w:r>
-      <w:r>
-        <w:rPr>
-          <w:rFonts w:cstheme="minorHAnsi"/>
-          <w:b/>
-          <w:sz w:val="28"/>
-        </w:rPr>
-        <w:t xml:space="preserve"> </w:t>
-      </w:r>
-      <w:r>
-        <w:rPr>
-          <w:rFonts w:cstheme="minorHAnsi"/>
-          <w:b/>
-          <w:sz w:val="28"/>
-        </w:rPr>
-        <w:t>problemak</w:t>
+        <w:t>Problemak</w:t>
       </w:r>
       <w:r>
         <w:rPr>
@@ -652,8 +702,6 @@
           <w:szCs w:val="28"/>
         </w:rPr>
       </w:pPr>
-      <w:bookmarkStart w:id="0" w:name="_GoBack"/>
-      <w:bookmarkEnd w:id="0"/>
       <w:r>
         <w:rPr>
           <w:rFonts w:cstheme="minorHAnsi"/>
@@ -822,7 +870,16 @@
           <w:rFonts w:cstheme="minorHAnsi"/>
           <w:sz w:val="28"/>
         </w:rPr>
-        <w:t>Oda-vissza gomb</w:t>
+        <w:t>undo/redo</w:t>
+      </w:r>
+      <w:bookmarkStart w:id="0" w:name="_GoBack"/>
+      <w:bookmarkEnd w:id="0"/>
+      <w:r>
+        <w:rPr>
+          <w:rFonts w:cstheme="minorHAnsi"/>
+          <w:sz w:val="28"/>
+        </w:rPr>
+        <w:t xml:space="preserve"> gomb</w:t>
       </w:r>
       <w:r>
         <w:rPr>
@@ -959,16 +1016,6 @@
         </w:rPr>
         <w:t>Szebb Design</w:t>
       </w:r>
-    </w:p>
-    <w:p>
-      <w:pPr>
-        <w:ind w:left="360"/>
-        <w:rPr>
-          <w:rFonts w:cstheme="minorHAnsi"/>
-          <w:b/>
-          <w:sz w:val="28"/>
-        </w:rPr>
-      </w:pPr>
     </w:p>
     <w:sectPr>
       <w:pgSz w:w="11906" w:h="16838"/>

</xml_diff>